<commit_message>
🚨add : fix format 7 paper🚧
</commit_message>
<xml_diff>
--- a/report-matkul/Jonathan Oktaviano Frizzy_BAHASA INDONESIA.docx
+++ b/report-matkul/Jonathan Oktaviano Frizzy_BAHASA INDONESIA.docx
@@ -244,7 +244,18 @@
           <w:szCs w:val="24"/>
           <w:lang w:val="en-US"/>
         </w:rPr>
-        <w:t>Bahasa Indonesia</w:t>
+        <w:t>B</w:t>
+      </w:r>
+      <w:r>
+        <w:rPr>
+          <w:rFonts w:ascii="Times New Roman" w:hAnsi="Times New Roman" w:cs="Times New Roman"/>
+          <w:b/>
+          <w:bCs/>
+          <w:sz w:val="24"/>
+          <w:szCs w:val="24"/>
+          <w:lang w:val="en-US"/>
+        </w:rPr>
+        <w:t>ahasa Indonesia</w:t>
       </w:r>
     </w:p>
     <w:p>
@@ -727,6 +738,17 @@
         <w:rPr>
           <w:lang w:val="sv-SE"/>
         </w:rPr>
+        <w:sectPr>
+          <w:footerReference w:type="default" r:id="rId10"/>
+          <w:headerReference w:type="first" r:id="rId11"/>
+          <w:footerReference w:type="first" r:id="rId12"/>
+          <w:pgSz w:w="11906" w:h="16838" w:code="9"/>
+          <w:pgMar w:top="1418" w:right="1418" w:bottom="1418" w:left="1985" w:header="709" w:footer="709" w:gutter="0"/>
+          <w:pgNumType w:start="1"/>
+          <w:cols w:space="708"/>
+          <w:titlePg/>
+          <w:docGrid w:linePitch="360"/>
+        </w:sectPr>
       </w:pPr>
       <w:proofErr w:type="spellStart"/>
       <w:r>
@@ -751,6 +773,14 @@
     </w:p>
     <w:p>
       <w:pPr>
+        <w:spacing w:line="276" w:lineRule="auto"/>
+        <w:rPr>
+          <w:lang w:val="sv-SE"/>
+        </w:rPr>
+      </w:pPr>
+    </w:p>
+    <w:p>
+      <w:pPr>
         <w:jc w:val="center"/>
         <w:rPr>
           <w:sz w:val="28"/>
@@ -762,7 +792,6 @@
           <w:sz w:val="28"/>
           <w:szCs w:val="28"/>
         </w:rPr>
-        <w:lastRenderedPageBreak/>
         <w:t>DAFTAR ISI</w:t>
       </w:r>
     </w:p>
@@ -801,7 +830,7 @@
           <w:r>
             <w:fldChar w:fldCharType="separate"/>
           </w:r>
-          <w:hyperlink w:anchor="_Toc185029490" w:history="1">
+          <w:hyperlink w:anchor="_Toc185034137" w:history="1">
             <w:r>
               <w:rPr>
                 <w:rStyle w:val="Hyperlink"/>
@@ -829,7 +858,7 @@
                 <w:noProof/>
                 <w:webHidden/>
               </w:rPr>
-              <w:instrText xml:space="preserve"> PAGEREF _Toc185029490 \h </w:instrText>
+              <w:instrText xml:space="preserve"> PAGEREF _Toc185034137 \h </w:instrText>
             </w:r>
             <w:r>
               <w:rPr>
@@ -849,7 +878,7 @@
                 <w:noProof/>
                 <w:webHidden/>
               </w:rPr>
-              <w:t>4</w:t>
+              <w:t>1</w:t>
             </w:r>
             <w:r>
               <w:rPr>
@@ -876,7 +905,7 @@
               <w14:ligatures w14:val="standardContextual"/>
             </w:rPr>
           </w:pPr>
-          <w:hyperlink w:anchor="_Toc185029491" w:history="1">
+          <w:hyperlink w:anchor="_Toc185034138" w:history="1">
             <w:r>
               <w:rPr>
                 <w:rStyle w:val="Hyperlink"/>
@@ -903,7 +932,7 @@
                 <w:noProof/>
                 <w:webHidden/>
               </w:rPr>
-              <w:instrText xml:space="preserve"> PAGEREF _Toc185029491 \h </w:instrText>
+              <w:instrText xml:space="preserve"> PAGEREF _Toc185034138 \h </w:instrText>
             </w:r>
             <w:r>
               <w:rPr>
@@ -923,7 +952,7 @@
                 <w:noProof/>
                 <w:webHidden/>
               </w:rPr>
-              <w:t>5</w:t>
+              <w:t>2</w:t>
             </w:r>
             <w:r>
               <w:rPr>
@@ -950,7 +979,7 @@
               <w14:ligatures w14:val="standardContextual"/>
             </w:rPr>
           </w:pPr>
-          <w:hyperlink w:anchor="_Toc185029492" w:history="1">
+          <w:hyperlink w:anchor="_Toc185034139" w:history="1">
             <w:r>
               <w:rPr>
                 <w:rStyle w:val="Hyperlink"/>
@@ -977,7 +1006,7 @@
                 <w:noProof/>
                 <w:webHidden/>
               </w:rPr>
-              <w:instrText xml:space="preserve"> PAGEREF _Toc185029492 \h </w:instrText>
+              <w:instrText xml:space="preserve"> PAGEREF _Toc185034139 \h </w:instrText>
             </w:r>
             <w:r>
               <w:rPr>
@@ -997,7 +1026,7 @@
                 <w:noProof/>
                 <w:webHidden/>
               </w:rPr>
-              <w:t>5</w:t>
+              <w:t>2</w:t>
             </w:r>
             <w:r>
               <w:rPr>
@@ -1024,7 +1053,7 @@
               <w14:ligatures w14:val="standardContextual"/>
             </w:rPr>
           </w:pPr>
-          <w:hyperlink w:anchor="_Toc185029493" w:history="1">
+          <w:hyperlink w:anchor="_Toc185034140" w:history="1">
             <w:r>
               <w:rPr>
                 <w:rStyle w:val="Hyperlink"/>
@@ -1051,7 +1080,7 @@
                 <w:noProof/>
                 <w:webHidden/>
               </w:rPr>
-              <w:instrText xml:space="preserve"> PAGEREF _Toc185029493 \h </w:instrText>
+              <w:instrText xml:space="preserve"> PAGEREF _Toc185034140 \h </w:instrText>
             </w:r>
             <w:r>
               <w:rPr>
@@ -1071,7 +1100,7 @@
                 <w:noProof/>
                 <w:webHidden/>
               </w:rPr>
-              <w:t>5</w:t>
+              <w:t>2</w:t>
             </w:r>
             <w:r>
               <w:rPr>
@@ -1098,7 +1127,7 @@
               <w14:ligatures w14:val="standardContextual"/>
             </w:rPr>
           </w:pPr>
-          <w:hyperlink w:anchor="_Toc185029494" w:history="1">
+          <w:hyperlink w:anchor="_Toc185034141" w:history="1">
             <w:r>
               <w:rPr>
                 <w:rStyle w:val="Hyperlink"/>
@@ -1126,7 +1155,7 @@
                 <w:noProof/>
                 <w:webHidden/>
               </w:rPr>
-              <w:instrText xml:space="preserve"> PAGEREF _Toc185029494 \h </w:instrText>
+              <w:instrText xml:space="preserve"> PAGEREF _Toc185034141 \h </w:instrText>
             </w:r>
             <w:r>
               <w:rPr>
@@ -1146,7 +1175,7 @@
                 <w:noProof/>
                 <w:webHidden/>
               </w:rPr>
-              <w:t>6</w:t>
+              <w:t>4</w:t>
             </w:r>
             <w:r>
               <w:rPr>
@@ -1173,7 +1202,7 @@
               <w14:ligatures w14:val="standardContextual"/>
             </w:rPr>
           </w:pPr>
-          <w:hyperlink w:anchor="_Toc185029495" w:history="1">
+          <w:hyperlink w:anchor="_Toc185034142" w:history="1">
             <w:r>
               <w:rPr>
                 <w:rStyle w:val="Hyperlink"/>
@@ -1200,7 +1229,7 @@
                 <w:noProof/>
                 <w:webHidden/>
               </w:rPr>
-              <w:instrText xml:space="preserve"> PAGEREF _Toc185029495 \h </w:instrText>
+              <w:instrText xml:space="preserve"> PAGEREF _Toc185034142 \h </w:instrText>
             </w:r>
             <w:r>
               <w:rPr>
@@ -1220,7 +1249,7 @@
                 <w:noProof/>
                 <w:webHidden/>
               </w:rPr>
-              <w:t>6</w:t>
+              <w:t>4</w:t>
             </w:r>
             <w:r>
               <w:rPr>
@@ -1247,7 +1276,7 @@
               <w14:ligatures w14:val="standardContextual"/>
             </w:rPr>
           </w:pPr>
-          <w:hyperlink w:anchor="_Toc185029496" w:history="1">
+          <w:hyperlink w:anchor="_Toc185034143" w:history="1">
             <w:r>
               <w:rPr>
                 <w:rStyle w:val="Hyperlink"/>
@@ -1274,7 +1303,7 @@
                 <w:noProof/>
                 <w:webHidden/>
               </w:rPr>
-              <w:instrText xml:space="preserve"> PAGEREF _Toc185029496 \h </w:instrText>
+              <w:instrText xml:space="preserve"> PAGEREF _Toc185034143 \h </w:instrText>
             </w:r>
             <w:r>
               <w:rPr>
@@ -1294,7 +1323,7 @@
                 <w:noProof/>
                 <w:webHidden/>
               </w:rPr>
-              <w:t>6</w:t>
+              <w:t>4</w:t>
             </w:r>
             <w:r>
               <w:rPr>
@@ -1321,7 +1350,7 @@
               <w14:ligatures w14:val="standardContextual"/>
             </w:rPr>
           </w:pPr>
-          <w:hyperlink w:anchor="_Toc185029497" w:history="1">
+          <w:hyperlink w:anchor="_Toc185034144" w:history="1">
             <w:r>
               <w:rPr>
                 <w:rStyle w:val="Hyperlink"/>
@@ -1349,7 +1378,7 @@
                 <w:noProof/>
                 <w:webHidden/>
               </w:rPr>
-              <w:instrText xml:space="preserve"> PAGEREF _Toc185029497 \h </w:instrText>
+              <w:instrText xml:space="preserve"> PAGEREF _Toc185034144 \h </w:instrText>
             </w:r>
             <w:r>
               <w:rPr>
@@ -1369,7 +1398,7 @@
                 <w:noProof/>
                 <w:webHidden/>
               </w:rPr>
-              <w:t>7</w:t>
+              <w:t>5</w:t>
             </w:r>
             <w:r>
               <w:rPr>
@@ -1396,7 +1425,7 @@
               <w14:ligatures w14:val="standardContextual"/>
             </w:rPr>
           </w:pPr>
-          <w:hyperlink w:anchor="_Toc185029498" w:history="1">
+          <w:hyperlink w:anchor="_Toc185034145" w:history="1">
             <w:r>
               <w:rPr>
                 <w:rStyle w:val="Hyperlink"/>
@@ -1423,7 +1452,7 @@
                 <w:noProof/>
                 <w:webHidden/>
               </w:rPr>
-              <w:instrText xml:space="preserve"> PAGEREF _Toc185029498 \h </w:instrText>
+              <w:instrText xml:space="preserve"> PAGEREF _Toc185034145 \h </w:instrText>
             </w:r>
             <w:r>
               <w:rPr>
@@ -1443,7 +1472,7 @@
                 <w:noProof/>
                 <w:webHidden/>
               </w:rPr>
-              <w:t>8</w:t>
+              <w:t>6</w:t>
             </w:r>
             <w:r>
               <w:rPr>
@@ -1470,7 +1499,7 @@
               <w14:ligatures w14:val="standardContextual"/>
             </w:rPr>
           </w:pPr>
-          <w:hyperlink w:anchor="_Toc185029499" w:history="1">
+          <w:hyperlink w:anchor="_Toc185034146" w:history="1">
             <w:r>
               <w:rPr>
                 <w:rStyle w:val="Hyperlink"/>
@@ -1497,7 +1526,7 @@
                 <w:noProof/>
                 <w:webHidden/>
               </w:rPr>
-              <w:instrText xml:space="preserve"> PAGEREF _Toc185029499 \h </w:instrText>
+              <w:instrText xml:space="preserve"> PAGEREF _Toc185034146 \h </w:instrText>
             </w:r>
             <w:r>
               <w:rPr>
@@ -1517,7 +1546,7 @@
                 <w:noProof/>
                 <w:webHidden/>
               </w:rPr>
-              <w:t>9</w:t>
+              <w:t>7</w:t>
             </w:r>
             <w:r>
               <w:rPr>
@@ -1548,25 +1577,27 @@
     </w:sdt>
     <w:p/>
     <w:p>
-      <w:pPr>
-        <w:tabs>
-          <w:tab w:val="center" w:pos="4251"/>
-        </w:tabs>
-        <w:jc w:val="center"/>
-      </w:pPr>
+      <w:r>
+        <w:br w:type="page"/>
+      </w:r>
     </w:p>
     <w:p>
       <w:pPr>
-        <w:tabs>
-          <w:tab w:val="center" w:pos="4251"/>
-        </w:tabs>
-      </w:pPr>
-      <w:r>
-        <w:br w:type="page"/>
-      </w:r>
-      <w:r>
+        <w:jc w:val="center"/>
+        <w:rPr>
+          <w:sz w:val="28"/>
+          <w:szCs w:val="28"/>
+          <w:lang w:val="sv-SE"/>
+        </w:rPr>
+      </w:pPr>
+      <w:r>
+        <w:rPr>
+          <w:sz w:val="28"/>
+          <w:szCs w:val="28"/>
+          <w:lang w:val="sv-SE"/>
+        </w:rPr>
         <w:lastRenderedPageBreak/>
-        <w:tab/>
+        <w:t>DAFTAR GAMBAR</w:t>
       </w:r>
     </w:p>
     <w:p>
@@ -1578,14 +1609,16 @@
           <w:lang w:val="sv-SE"/>
         </w:rPr>
       </w:pPr>
-      <w:r>
+    </w:p>
+    <w:p>
+      <w:pPr>
+        <w:jc w:val="center"/>
         <w:rPr>
           <w:sz w:val="28"/>
           <w:szCs w:val="28"/>
           <w:lang w:val="sv-SE"/>
         </w:rPr>
-        <w:t>DAFTAR GAMBAR</w:t>
-      </w:r>
+      </w:pPr>
     </w:p>
     <w:p>
       <w:pPr>
@@ -1781,43 +1814,24 @@
       <w:pPr>
         <w:jc w:val="center"/>
         <w:rPr>
+          <w:lang w:val="sv-SE"/>
+        </w:rPr>
+      </w:pPr>
+    </w:p>
+    <w:p>
+      <w:pPr>
+        <w:jc w:val="center"/>
+        <w:rPr>
+          <w:lang w:val="sv-SE"/>
+        </w:rPr>
+      </w:pPr>
+      <w:r>
+        <w:rPr>
           <w:sz w:val="28"/>
           <w:szCs w:val="28"/>
           <w:lang w:val="sv-SE"/>
         </w:rPr>
-      </w:pPr>
-    </w:p>
-    <w:p>
-      <w:pPr>
-        <w:jc w:val="center"/>
-        <w:rPr>
-          <w:sz w:val="28"/>
-          <w:szCs w:val="28"/>
-          <w:lang w:val="sv-SE"/>
-        </w:rPr>
-      </w:pPr>
-    </w:p>
-    <w:p>
-      <w:pPr>
-        <w:jc w:val="center"/>
-        <w:rPr>
-          <w:lang w:val="sv-SE"/>
-        </w:rPr>
-      </w:pPr>
-    </w:p>
-    <w:p>
-      <w:pPr>
-        <w:jc w:val="center"/>
-        <w:rPr>
-          <w:lang w:val="sv-SE"/>
-        </w:rPr>
-      </w:pPr>
-      <w:r>
-        <w:rPr>
-          <w:sz w:val="28"/>
-          <w:szCs w:val="28"/>
-          <w:lang w:val="sv-SE"/>
-        </w:rPr>
+        <w:lastRenderedPageBreak/>
         <w:t>DAFTAR TABEL</w:t>
       </w:r>
     </w:p>
@@ -1835,7 +1849,13 @@
           <w:tab w:val="right" w:leader="dot" w:pos="8493"/>
         </w:tabs>
         <w:rPr>
+          <w:rFonts w:eastAsiaTheme="minorEastAsia"/>
           <w:noProof/>
+          <w:kern w:val="2"/>
+          <w:sz w:val="24"/>
+          <w:szCs w:val="24"/>
+          <w:lang w:val="en-US"/>
+          <w14:ligatures w14:val="standardContextual"/>
         </w:rPr>
       </w:pPr>
       <w:r>
@@ -1856,7 +1876,7 @@
         </w:rPr>
         <w:fldChar w:fldCharType="separate"/>
       </w:r>
-      <w:hyperlink w:anchor="_Toc185028465" w:history="1">
+      <w:hyperlink w:anchor="_Toc185032218" w:history="1">
         <w:r>
           <w:rPr>
             <w:rStyle w:val="Hyperlink"/>
@@ -1883,7 +1903,7 @@
             <w:noProof/>
             <w:webHidden/>
           </w:rPr>
-          <w:instrText xml:space="preserve"> PAGEREF _Toc185028465 \h </w:instrText>
+          <w:instrText xml:space="preserve"> PAGEREF _Toc185032218 \h </w:instrText>
         </w:r>
         <w:r>
           <w:rPr>
@@ -1916,16 +1936,78 @@
     </w:p>
     <w:p>
       <w:pPr>
-        <w:rPr>
-          <w:lang w:val="sv-SE"/>
-        </w:rPr>
-      </w:pPr>
-      <w:r>
-        <w:rPr>
-          <w:lang w:val="sv-SE"/>
-        </w:rPr>
-        <w:fldChar w:fldCharType="end"/>
-      </w:r>
+        <w:pStyle w:val="TableofFigures"/>
+        <w:tabs>
+          <w:tab w:val="right" w:leader="dot" w:pos="8493"/>
+        </w:tabs>
+        <w:rPr>
+          <w:rFonts w:eastAsiaTheme="minorEastAsia"/>
+          <w:noProof/>
+          <w:kern w:val="2"/>
+          <w:sz w:val="24"/>
+          <w:szCs w:val="24"/>
+          <w:lang w:val="en-US"/>
+          <w14:ligatures w14:val="standardContextual"/>
+        </w:rPr>
+      </w:pPr>
+      <w:hyperlink w:anchor="_Toc185032219" w:history="1">
+        <w:r>
+          <w:rPr>
+            <w:rStyle w:val="Hyperlink"/>
+            <w:rFonts w:asciiTheme="majorHAnsi" w:hAnsiTheme="majorHAnsi" w:cstheme="majorHAnsi"/>
+            <w:noProof/>
+          </w:rPr>
+          <w:t>Tabel 1. 2 Target Proyek</w:t>
+        </w:r>
+        <w:r>
+          <w:rPr>
+            <w:noProof/>
+            <w:webHidden/>
+          </w:rPr>
+          <w:tab/>
+        </w:r>
+        <w:r>
+          <w:rPr>
+            <w:noProof/>
+            <w:webHidden/>
+          </w:rPr>
+          <w:fldChar w:fldCharType="begin"/>
+        </w:r>
+        <w:r>
+          <w:rPr>
+            <w:noProof/>
+            <w:webHidden/>
+          </w:rPr>
+          <w:instrText xml:space="preserve"> PAGEREF _Toc185032219 \h </w:instrText>
+        </w:r>
+        <w:r>
+          <w:rPr>
+            <w:noProof/>
+            <w:webHidden/>
+          </w:rPr>
+        </w:r>
+        <w:r>
+          <w:rPr>
+            <w:noProof/>
+            <w:webHidden/>
+          </w:rPr>
+          <w:fldChar w:fldCharType="separate"/>
+        </w:r>
+        <w:r>
+          <w:rPr>
+            <w:noProof/>
+            <w:webHidden/>
+          </w:rPr>
+          <w:t>6</w:t>
+        </w:r>
+        <w:r>
+          <w:rPr>
+            <w:noProof/>
+            <w:webHidden/>
+          </w:rPr>
+          <w:fldChar w:fldCharType="end"/>
+        </w:r>
+      </w:hyperlink>
     </w:p>
     <w:p>
       <w:pPr>
@@ -1933,6 +2015,12 @@
           <w:lang w:val="sv-SE"/>
         </w:rPr>
       </w:pPr>
+      <w:r>
+        <w:rPr>
+          <w:lang w:val="sv-SE"/>
+        </w:rPr>
+        <w:fldChar w:fldCharType="end"/>
+      </w:r>
     </w:p>
     <w:p>
       <w:pPr>
@@ -2072,6 +2160,14 @@
         <w:rPr>
           <w:lang w:val="sv-SE"/>
         </w:rPr>
+        <w:sectPr>
+          <w:pgSz w:w="11906" w:h="16838" w:code="9"/>
+          <w:pgMar w:top="1418" w:right="1418" w:bottom="1418" w:left="1985" w:header="709" w:footer="709" w:gutter="0"/>
+          <w:pgNumType w:fmt="lowerRoman" w:start="1"/>
+          <w:cols w:space="708"/>
+          <w:titlePg/>
+          <w:docGrid w:linePitch="360"/>
+        </w:sectPr>
       </w:pPr>
     </w:p>
     <w:p>
@@ -2083,24 +2179,16 @@
     </w:p>
     <w:p>
       <w:pPr>
-        <w:rPr>
-          <w:lang w:val="sv-SE"/>
-        </w:rPr>
-      </w:pPr>
-    </w:p>
-    <w:p>
-      <w:pPr>
         <w:pStyle w:val="Heading1noNumbering"/>
         <w:rPr>
           <w:lang w:val="sv-SE"/>
         </w:rPr>
       </w:pPr>
-      <w:bookmarkStart w:id="0" w:name="_Toc185029490"/>
-      <w:r>
-        <w:rPr>
-          <w:lang w:val="sv-SE"/>
-        </w:rPr>
-        <w:lastRenderedPageBreak/>
+      <w:bookmarkStart w:id="0" w:name="_Toc185034137"/>
+      <w:r>
+        <w:rPr>
+          <w:lang w:val="sv-SE"/>
+        </w:rPr>
         <w:t>RINGKASAN</w:t>
       </w:r>
       <w:bookmarkEnd w:id="0"/>
@@ -5496,7 +5584,7 @@
       <w:pPr>
         <w:pStyle w:val="Heading1"/>
       </w:pPr>
-      <w:bookmarkStart w:id="1" w:name="_Toc185029491"/>
+      <w:bookmarkStart w:id="1" w:name="_Toc185034138"/>
       <w:r>
         <w:lastRenderedPageBreak/>
         <w:t>PENDAHULUAN</w:t>
@@ -5511,7 +5599,7 @@
           <w:szCs w:val="28"/>
         </w:rPr>
       </w:pPr>
-      <w:bookmarkStart w:id="2" w:name="_Toc185029492"/>
+      <w:bookmarkStart w:id="2" w:name="_Toc185034139"/>
       <w:proofErr w:type="spellStart"/>
       <w:r>
         <w:rPr>
@@ -5678,7 +5766,7 @@
           <w:tag w:val="MENDELEY_CITATION_v3_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"/>
           <w:id w:val="53899469"/>
           <w:placeholder>
-            <w:docPart w:val="740DF0D20791458FB8ECF1C159204E1B"/>
+            <w:docPart w:val="DefaultPlaceholder_-1854013440"/>
           </w:placeholder>
         </w:sdtPr>
         <w:sdtContent>
@@ -6219,8 +6307,8 @@
             <w:color w:val="000000"/>
             <w:lang w:val="sv-SE"/>
           </w:rPr>
-          <w:tag w:val="MENDELEY_CITATION_v3_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"/>
-          <w:id w:val="1397008423"/>
+          <w:tag w:val="MENDELEY_CITATION_v3_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"/>
+          <w:id w:val="1995370118"/>
           <w:placeholder>
             <w:docPart w:val="DefaultPlaceholder_-1854013440"/>
           </w:placeholder>
@@ -6398,7 +6486,7 @@
           <w:tag w:val="MENDELEY_CITATION_v3_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"/>
           <w:id w:val="-867529498"/>
           <w:placeholder>
-            <w:docPart w:val="740DF0D20791458FB8ECF1C159204E1B"/>
+            <w:docPart w:val="DefaultPlaceholder_-1854013440"/>
           </w:placeholder>
         </w:sdtPr>
         <w:sdtContent>
@@ -6427,7 +6515,7 @@
           <w:tag w:val="MENDELEY_CITATION_v3_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"/>
           <w:id w:val="-1446385954"/>
           <w:placeholder>
-            <w:docPart w:val="740DF0D20791458FB8ECF1C159204E1B"/>
+            <w:docPart w:val="DefaultPlaceholder_-1854013440"/>
           </w:placeholder>
         </w:sdtPr>
         <w:sdtContent>
@@ -6464,7 +6552,7 @@
           <w:szCs w:val="28"/>
         </w:rPr>
       </w:pPr>
-      <w:bookmarkStart w:id="3" w:name="_Toc185029493"/>
+      <w:bookmarkStart w:id="3" w:name="_Toc185034140"/>
       <w:r>
         <w:t xml:space="preserve">Target dan </w:t>
       </w:r>
@@ -6703,21 +6791,33 @@
         <w:rPr>
           <w:lang w:val="sv-SE"/>
         </w:rPr>
-        <w:t>Lebih</w:t>
-      </w:r>
-      <w:proofErr w:type="spellEnd"/>
-      <w:r>
-        <w:rPr>
-          <w:lang w:val="sv-SE"/>
-        </w:rPr>
-        <w:t xml:space="preserve"> </w:t>
-      </w:r>
-      <w:proofErr w:type="spellStart"/>
-      <w:r>
-        <w:rPr>
-          <w:lang w:val="sv-SE"/>
-        </w:rPr>
-        <w:t>Detail</w:t>
+        <w:t>l</w:t>
+      </w:r>
+      <w:r>
+        <w:rPr>
+          <w:lang w:val="sv-SE"/>
+        </w:rPr>
+        <w:t>ebih</w:t>
+      </w:r>
+      <w:proofErr w:type="spellEnd"/>
+      <w:r>
+        <w:rPr>
+          <w:lang w:val="sv-SE"/>
+        </w:rPr>
+        <w:t xml:space="preserve"> </w:t>
+      </w:r>
+      <w:proofErr w:type="spellStart"/>
+      <w:r>
+        <w:rPr>
+          <w:lang w:val="sv-SE"/>
+        </w:rPr>
+        <w:t>d</w:t>
+      </w:r>
+      <w:r>
+        <w:rPr>
+          <w:lang w:val="sv-SE"/>
+        </w:rPr>
+        <w:t>etail</w:t>
       </w:r>
       <w:proofErr w:type="spellEnd"/>
       <w:r>
@@ -6732,6 +6832,12 @@
           <w:lang w:val="sv-SE"/>
         </w:rPr>
         <w:t>mengena</w:t>
+      </w:r>
+      <w:r>
+        <w:rPr>
+          <w:lang w:val="sv-SE"/>
+        </w:rPr>
+        <w:t>i</w:t>
       </w:r>
       <w:proofErr w:type="spellEnd"/>
       <w:r>
@@ -6822,7 +6928,7 @@
           <w:szCs w:val="22"/>
         </w:rPr>
       </w:pPr>
-      <w:bookmarkStart w:id="4" w:name="_Toc185028465"/>
+      <w:bookmarkStart w:id="4" w:name="_Toc185032218"/>
       <w:r>
         <w:rPr>
           <w:color w:val="auto"/>
@@ -8620,12 +8726,1793 @@
     </w:p>
     <w:p>
       <w:pPr>
+        <w:ind w:firstLine="720"/>
+        <w:rPr>
+          <w:i/>
+          <w:iCs/>
+          <w:color w:val="2C2C2C" w:themeColor="text1" w:themeShade="80"/>
+          <w:lang w:val="en-US"/>
+        </w:rPr>
+      </w:pPr>
+      <w:proofErr w:type="spellStart"/>
+      <w:r>
+        <w:rPr>
+          <w:color w:val="2C2C2C" w:themeColor="text1" w:themeShade="80"/>
+          <w:lang w:val="en-US"/>
+        </w:rPr>
+        <w:lastRenderedPageBreak/>
+        <w:t>Kemudian</w:t>
+      </w:r>
+      <w:proofErr w:type="spellEnd"/>
+      <w:r>
+        <w:rPr>
+          <w:color w:val="2C2C2C" w:themeColor="text1" w:themeShade="80"/>
+          <w:lang w:val="en-US"/>
+        </w:rPr>
+        <w:t xml:space="preserve"> </w:t>
+      </w:r>
+      <w:proofErr w:type="spellStart"/>
+      <w:r>
+        <w:rPr>
+          <w:color w:val="2C2C2C" w:themeColor="text1" w:themeShade="80"/>
+          <w:lang w:val="en-US"/>
+        </w:rPr>
+        <w:t>berikut</w:t>
+      </w:r>
+      <w:proofErr w:type="spellEnd"/>
+      <w:r>
+        <w:rPr>
+          <w:color w:val="2C2C2C" w:themeColor="text1" w:themeShade="80"/>
+          <w:lang w:val="en-US"/>
+        </w:rPr>
+        <w:t xml:space="preserve"> </w:t>
+      </w:r>
+      <w:proofErr w:type="spellStart"/>
+      <w:r>
+        <w:rPr>
+          <w:color w:val="2C2C2C" w:themeColor="text1" w:themeShade="80"/>
+          <w:lang w:val="en-US"/>
+        </w:rPr>
+        <w:t>merupakan</w:t>
+      </w:r>
+      <w:proofErr w:type="spellEnd"/>
+      <w:r>
+        <w:rPr>
+          <w:color w:val="2C2C2C" w:themeColor="text1" w:themeShade="80"/>
+          <w:lang w:val="en-US"/>
+        </w:rPr>
+        <w:t xml:space="preserve"> target yang </w:t>
+      </w:r>
+      <w:proofErr w:type="spellStart"/>
+      <w:r>
+        <w:rPr>
+          <w:color w:val="2C2C2C" w:themeColor="text1" w:themeShade="80"/>
+          <w:lang w:val="en-US"/>
+        </w:rPr>
+        <w:t>ditetapkan</w:t>
+      </w:r>
+      <w:proofErr w:type="spellEnd"/>
+      <w:r>
+        <w:rPr>
+          <w:color w:val="2C2C2C" w:themeColor="text1" w:themeShade="80"/>
+          <w:lang w:val="en-US"/>
+        </w:rPr>
+        <w:t xml:space="preserve"> untuk </w:t>
+      </w:r>
+      <w:proofErr w:type="spellStart"/>
+      <w:r>
+        <w:rPr>
+          <w:color w:val="2C2C2C" w:themeColor="text1" w:themeShade="80"/>
+          <w:lang w:val="en-US"/>
+        </w:rPr>
+        <w:t>proyek</w:t>
+      </w:r>
+      <w:proofErr w:type="spellEnd"/>
+      <w:r>
+        <w:rPr>
+          <w:i/>
+          <w:iCs/>
+          <w:color w:val="2C2C2C" w:themeColor="text1" w:themeShade="80"/>
+          <w:lang w:val="en-US"/>
+        </w:rPr>
+        <w:t xml:space="preserve"> Structural Health </w:t>
+      </w:r>
+      <w:proofErr w:type="spellStart"/>
+      <w:r>
+        <w:rPr>
+          <w:i/>
+          <w:iCs/>
+          <w:color w:val="2C2C2C" w:themeColor="text1" w:themeShade="80"/>
+          <w:lang w:val="en-US"/>
+        </w:rPr>
+        <w:t>Monitoirng</w:t>
+      </w:r>
+      <w:proofErr w:type="spellEnd"/>
+      <w:r>
+        <w:rPr>
+          <w:i/>
+          <w:iCs/>
+          <w:color w:val="2C2C2C" w:themeColor="text1" w:themeShade="80"/>
+          <w:lang w:val="en-US"/>
+        </w:rPr>
+        <w:t xml:space="preserve"> S</w:t>
+      </w:r>
+      <w:r>
+        <w:rPr>
+          <w:i/>
+          <w:iCs/>
+          <w:color w:val="2C2C2C" w:themeColor="text1" w:themeShade="80"/>
+          <w:lang w:val="en-US"/>
+        </w:rPr>
+        <w:t>ystem</w:t>
+      </w:r>
+    </w:p>
+    <w:p>
+      <w:pPr>
+        <w:pStyle w:val="Caption"/>
+        <w:keepNext/>
+        <w:jc w:val="center"/>
+        <w:rPr>
+          <w:rFonts w:asciiTheme="majorHAnsi" w:hAnsiTheme="majorHAnsi" w:cstheme="majorHAnsi"/>
+          <w:color w:val="auto"/>
+          <w:sz w:val="22"/>
+          <w:szCs w:val="22"/>
+        </w:rPr>
+      </w:pPr>
+      <w:bookmarkStart w:id="5" w:name="_Toc185032219"/>
+      <w:r>
+        <w:rPr>
+          <w:rFonts w:asciiTheme="majorHAnsi" w:hAnsiTheme="majorHAnsi" w:cstheme="majorHAnsi"/>
+          <w:color w:val="auto"/>
+          <w:sz w:val="22"/>
+          <w:szCs w:val="22"/>
+        </w:rPr>
+        <w:t xml:space="preserve">Tabel 1. </w:t>
+      </w:r>
+      <w:r>
+        <w:rPr>
+          <w:rFonts w:asciiTheme="majorHAnsi" w:hAnsiTheme="majorHAnsi" w:cstheme="majorHAnsi"/>
+          <w:color w:val="auto"/>
+          <w:sz w:val="22"/>
+          <w:szCs w:val="22"/>
+        </w:rPr>
+        <w:fldChar w:fldCharType="begin"/>
+      </w:r>
+      <w:r>
+        <w:rPr>
+          <w:rFonts w:asciiTheme="majorHAnsi" w:hAnsiTheme="majorHAnsi" w:cstheme="majorHAnsi"/>
+          <w:color w:val="auto"/>
+          <w:sz w:val="22"/>
+          <w:szCs w:val="22"/>
+        </w:rPr>
+        <w:instrText xml:space="preserve"> SEQ Tabel_1. \* ARABIC </w:instrText>
+      </w:r>
+      <w:r>
+        <w:rPr>
+          <w:rFonts w:asciiTheme="majorHAnsi" w:hAnsiTheme="majorHAnsi" w:cstheme="majorHAnsi"/>
+          <w:color w:val="auto"/>
+          <w:sz w:val="22"/>
+          <w:szCs w:val="22"/>
+        </w:rPr>
+        <w:fldChar w:fldCharType="separate"/>
+      </w:r>
+      <w:r>
+        <w:rPr>
+          <w:rFonts w:asciiTheme="majorHAnsi" w:hAnsiTheme="majorHAnsi" w:cstheme="majorHAnsi"/>
+          <w:noProof/>
+          <w:color w:val="auto"/>
+          <w:sz w:val="22"/>
+          <w:szCs w:val="22"/>
+        </w:rPr>
+        <w:t>2</w:t>
+      </w:r>
+      <w:r>
+        <w:rPr>
+          <w:rFonts w:asciiTheme="majorHAnsi" w:hAnsiTheme="majorHAnsi" w:cstheme="majorHAnsi"/>
+          <w:color w:val="auto"/>
+          <w:sz w:val="22"/>
+          <w:szCs w:val="22"/>
+        </w:rPr>
+        <w:fldChar w:fldCharType="end"/>
+      </w:r>
+      <w:r>
+        <w:rPr>
+          <w:rFonts w:asciiTheme="majorHAnsi" w:hAnsiTheme="majorHAnsi" w:cstheme="majorHAnsi"/>
+          <w:color w:val="auto"/>
+          <w:sz w:val="22"/>
+          <w:szCs w:val="22"/>
+        </w:rPr>
+        <w:t xml:space="preserve"> Target </w:t>
+      </w:r>
+      <w:proofErr w:type="spellStart"/>
+      <w:r>
+        <w:rPr>
+          <w:rFonts w:asciiTheme="majorHAnsi" w:hAnsiTheme="majorHAnsi" w:cstheme="majorHAnsi"/>
+          <w:color w:val="auto"/>
+          <w:sz w:val="22"/>
+          <w:szCs w:val="22"/>
+        </w:rPr>
+        <w:t>Proyek</w:t>
+      </w:r>
+      <w:bookmarkEnd w:id="5"/>
+      <w:proofErr w:type="spellEnd"/>
+    </w:p>
+    <w:tbl>
+      <w:tblPr>
+        <w:tblStyle w:val="TableGrid"/>
+        <w:tblW w:w="0" w:type="auto"/>
+        <w:tblLook w:val="04A0" w:firstRow="1" w:lastRow="0" w:firstColumn="1" w:lastColumn="0" w:noHBand="0" w:noVBand="1"/>
+      </w:tblPr>
+      <w:tblGrid>
+        <w:gridCol w:w="5935"/>
+        <w:gridCol w:w="2558"/>
+      </w:tblGrid>
+      <w:tr>
+        <w:tc>
+          <w:tcPr>
+            <w:tcW w:w="5935" w:type="dxa"/>
+          </w:tcPr>
+          <w:p>
+            <w:pPr>
+              <w:rPr>
+                <w:color w:val="2C2C2C" w:themeColor="text1" w:themeShade="80"/>
+                <w:lang w:val="en-US"/>
+              </w:rPr>
+            </w:pPr>
+            <w:r>
+              <w:rPr>
+                <w:color w:val="2C2C2C" w:themeColor="text1" w:themeShade="80"/>
+                <w:lang w:val="en-US"/>
+              </w:rPr>
+              <w:t>Target</w:t>
+            </w:r>
+          </w:p>
+        </w:tc>
+        <w:tc>
+          <w:tcPr>
+            <w:tcW w:w="2558" w:type="dxa"/>
+          </w:tcPr>
+          <w:p>
+            <w:pPr>
+              <w:rPr>
+                <w:color w:val="2C2C2C" w:themeColor="text1" w:themeShade="80"/>
+                <w:lang w:val="en-US"/>
+              </w:rPr>
+            </w:pPr>
+            <w:proofErr w:type="spellStart"/>
+            <w:r>
+              <w:rPr>
+                <w:color w:val="2C2C2C" w:themeColor="text1" w:themeShade="80"/>
+                <w:lang w:val="en-US"/>
+              </w:rPr>
+              <w:t>Ketercapaian</w:t>
+            </w:r>
+            <w:proofErr w:type="spellEnd"/>
+          </w:p>
+        </w:tc>
+      </w:tr>
+      <w:tr>
+        <w:tc>
+          <w:tcPr>
+            <w:tcW w:w="5935" w:type="dxa"/>
+          </w:tcPr>
+          <w:p>
+            <w:pPr>
+              <w:rPr>
+                <w:color w:val="2C2C2C" w:themeColor="text1" w:themeShade="80"/>
+                <w:lang w:val="sv-SE"/>
+              </w:rPr>
+            </w:pPr>
+            <w:proofErr w:type="spellStart"/>
+            <w:r>
+              <w:rPr>
+                <w:color w:val="2C2C2C" w:themeColor="text1" w:themeShade="80"/>
+                <w:lang w:val="sv-SE"/>
+              </w:rPr>
+              <w:t>Perancangan</w:t>
+            </w:r>
+            <w:proofErr w:type="spellEnd"/>
+            <w:r>
+              <w:rPr>
+                <w:color w:val="2C2C2C" w:themeColor="text1" w:themeShade="80"/>
+                <w:lang w:val="sv-SE"/>
+              </w:rPr>
+              <w:t xml:space="preserve"> </w:t>
+            </w:r>
+            <w:proofErr w:type="spellStart"/>
+            <w:r>
+              <w:rPr>
+                <w:color w:val="2C2C2C" w:themeColor="text1" w:themeShade="80"/>
+                <w:lang w:val="sv-SE"/>
+              </w:rPr>
+              <w:t>sistem</w:t>
+            </w:r>
+            <w:proofErr w:type="spellEnd"/>
+            <w:r>
+              <w:rPr>
+                <w:color w:val="2C2C2C" w:themeColor="text1" w:themeShade="80"/>
+                <w:lang w:val="sv-SE"/>
+              </w:rPr>
+              <w:t xml:space="preserve"> </w:t>
+            </w:r>
+            <w:proofErr w:type="spellStart"/>
+            <w:r>
+              <w:rPr>
+                <w:color w:val="2C2C2C" w:themeColor="text1" w:themeShade="80"/>
+                <w:lang w:val="sv-SE"/>
+              </w:rPr>
+              <w:t>elektrik</w:t>
+            </w:r>
+            <w:proofErr w:type="spellEnd"/>
+            <w:r>
+              <w:rPr>
+                <w:color w:val="2C2C2C" w:themeColor="text1" w:themeShade="80"/>
+                <w:lang w:val="sv-SE"/>
+              </w:rPr>
+              <w:t xml:space="preserve"> </w:t>
+            </w:r>
+            <w:proofErr w:type="gramStart"/>
+            <w:r>
+              <w:rPr>
+                <w:color w:val="2C2C2C" w:themeColor="text1" w:themeShade="80"/>
+                <w:lang w:val="sv-SE"/>
+              </w:rPr>
+              <w:t>dan</w:t>
+            </w:r>
+            <w:proofErr w:type="gramEnd"/>
+            <w:r>
+              <w:rPr>
+                <w:color w:val="2C2C2C" w:themeColor="text1" w:themeShade="80"/>
+                <w:lang w:val="sv-SE"/>
+              </w:rPr>
+              <w:t xml:space="preserve"> </w:t>
+            </w:r>
+            <w:proofErr w:type="spellStart"/>
+            <w:r>
+              <w:rPr>
+                <w:color w:val="2C2C2C" w:themeColor="text1" w:themeShade="80"/>
+                <w:lang w:val="sv-SE"/>
+              </w:rPr>
+              <w:t>k</w:t>
+            </w:r>
+            <w:r>
+              <w:rPr>
+                <w:color w:val="2C2C2C" w:themeColor="text1" w:themeShade="80"/>
+                <w:lang w:val="sv-SE"/>
+              </w:rPr>
+              <w:t>omunikasi</w:t>
+            </w:r>
+            <w:proofErr w:type="spellEnd"/>
+          </w:p>
+        </w:tc>
+        <w:tc>
+          <w:tcPr>
+            <w:tcW w:w="2558" w:type="dxa"/>
+          </w:tcPr>
+          <w:p>
+            <w:pPr>
+              <w:jc w:val="center"/>
+              <w:rPr>
+                <w:color w:val="2C2C2C" w:themeColor="text1" w:themeShade="80"/>
+                <w:lang w:val="sv-SE"/>
+              </w:rPr>
+            </w:pPr>
+            <w:proofErr w:type="spellStart"/>
+            <w:r>
+              <w:rPr>
+                <w:color w:val="2C2C2C" w:themeColor="text1" w:themeShade="80"/>
+                <w:lang w:val="sv-SE"/>
+              </w:rPr>
+              <w:t>Ya</w:t>
+            </w:r>
+            <w:proofErr w:type="spellEnd"/>
+          </w:p>
+        </w:tc>
+      </w:tr>
+      <w:tr>
+        <w:tc>
+          <w:tcPr>
+            <w:tcW w:w="5935" w:type="dxa"/>
+          </w:tcPr>
+          <w:p>
+            <w:pPr>
+              <w:rPr>
+                <w:color w:val="2C2C2C" w:themeColor="text1" w:themeShade="80"/>
+                <w:lang w:val="sv-SE"/>
+              </w:rPr>
+            </w:pPr>
+            <w:proofErr w:type="spellStart"/>
+            <w:r>
+              <w:rPr>
+                <w:color w:val="2C2C2C" w:themeColor="text1" w:themeShade="80"/>
+                <w:lang w:val="sv-SE"/>
+              </w:rPr>
+              <w:t>Melakukan</w:t>
+            </w:r>
+            <w:proofErr w:type="spellEnd"/>
+            <w:r>
+              <w:rPr>
+                <w:color w:val="2C2C2C" w:themeColor="text1" w:themeShade="80"/>
+                <w:lang w:val="sv-SE"/>
+              </w:rPr>
+              <w:t xml:space="preserve"> </w:t>
+            </w:r>
+            <w:proofErr w:type="spellStart"/>
+            <w:r>
+              <w:rPr>
+                <w:color w:val="2C2C2C" w:themeColor="text1" w:themeShade="80"/>
+                <w:lang w:val="sv-SE"/>
+              </w:rPr>
+              <w:t>pemrograman</w:t>
+            </w:r>
+            <w:proofErr w:type="spellEnd"/>
+            <w:r>
+              <w:rPr>
+                <w:color w:val="2C2C2C" w:themeColor="text1" w:themeShade="80"/>
+                <w:lang w:val="sv-SE"/>
+              </w:rPr>
+              <w:t xml:space="preserve"> </w:t>
+            </w:r>
+            <w:proofErr w:type="spellStart"/>
+            <w:r>
+              <w:rPr>
+                <w:i/>
+                <w:iCs/>
+                <w:color w:val="2C2C2C" w:themeColor="text1" w:themeShade="80"/>
+                <w:lang w:val="sv-SE"/>
+              </w:rPr>
+              <w:t>embedded</w:t>
+            </w:r>
+            <w:proofErr w:type="spellEnd"/>
+            <w:r>
+              <w:rPr>
+                <w:i/>
+                <w:iCs/>
+                <w:color w:val="2C2C2C" w:themeColor="text1" w:themeShade="80"/>
+                <w:lang w:val="sv-SE"/>
+              </w:rPr>
+              <w:t xml:space="preserve"> </w:t>
+            </w:r>
+            <w:proofErr w:type="gramStart"/>
+            <w:r>
+              <w:rPr>
+                <w:color w:val="2C2C2C" w:themeColor="text1" w:themeShade="80"/>
+                <w:lang w:val="sv-SE"/>
+              </w:rPr>
+              <w:t>dan</w:t>
+            </w:r>
+            <w:proofErr w:type="gramEnd"/>
+            <w:r>
+              <w:rPr>
+                <w:color w:val="2C2C2C" w:themeColor="text1" w:themeShade="80"/>
+                <w:lang w:val="sv-SE"/>
+              </w:rPr>
+              <w:t xml:space="preserve"> </w:t>
+            </w:r>
+            <w:proofErr w:type="spellStart"/>
+            <w:r>
+              <w:rPr>
+                <w:i/>
+                <w:iCs/>
+                <w:color w:val="2C2C2C" w:themeColor="text1" w:themeShade="80"/>
+                <w:lang w:val="sv-SE"/>
+              </w:rPr>
+              <w:t>website</w:t>
+            </w:r>
+            <w:proofErr w:type="spellEnd"/>
+            <w:r>
+              <w:rPr>
+                <w:i/>
+                <w:iCs/>
+                <w:color w:val="2C2C2C" w:themeColor="text1" w:themeShade="80"/>
+                <w:lang w:val="sv-SE"/>
+              </w:rPr>
+              <w:t xml:space="preserve"> </w:t>
+            </w:r>
+            <w:proofErr w:type="spellStart"/>
+            <w:r>
+              <w:rPr>
+                <w:color w:val="2C2C2C" w:themeColor="text1" w:themeShade="80"/>
+                <w:lang w:val="sv-SE"/>
+              </w:rPr>
+              <w:t>monitoring</w:t>
+            </w:r>
+            <w:proofErr w:type="spellEnd"/>
+          </w:p>
+        </w:tc>
+        <w:tc>
+          <w:tcPr>
+            <w:tcW w:w="2558" w:type="dxa"/>
+          </w:tcPr>
+          <w:p>
+            <w:pPr>
+              <w:jc w:val="center"/>
+              <w:rPr>
+                <w:color w:val="2C2C2C" w:themeColor="text1" w:themeShade="80"/>
+                <w:lang w:val="sv-SE"/>
+              </w:rPr>
+            </w:pPr>
+            <w:proofErr w:type="spellStart"/>
+            <w:r>
+              <w:rPr>
+                <w:color w:val="2C2C2C" w:themeColor="text1" w:themeShade="80"/>
+                <w:lang w:val="sv-SE"/>
+              </w:rPr>
+              <w:t>Ya</w:t>
+            </w:r>
+            <w:proofErr w:type="spellEnd"/>
+          </w:p>
+        </w:tc>
+      </w:tr>
+      <w:tr>
+        <w:tc>
+          <w:tcPr>
+            <w:tcW w:w="5935" w:type="dxa"/>
+          </w:tcPr>
+          <w:p>
+            <w:pPr>
+              <w:rPr>
+                <w:color w:val="2C2C2C" w:themeColor="text1" w:themeShade="80"/>
+                <w:lang w:val="sv-SE"/>
+              </w:rPr>
+            </w:pPr>
+            <w:proofErr w:type="spellStart"/>
+            <w:r>
+              <w:rPr>
+                <w:color w:val="2C2C2C" w:themeColor="text1" w:themeShade="80"/>
+                <w:lang w:val="sv-SE"/>
+              </w:rPr>
+              <w:t>Implementasi</w:t>
+            </w:r>
+            <w:proofErr w:type="spellEnd"/>
+            <w:r>
+              <w:rPr>
+                <w:color w:val="2C2C2C" w:themeColor="text1" w:themeShade="80"/>
+                <w:lang w:val="sv-SE"/>
+              </w:rPr>
+              <w:t xml:space="preserve"> </w:t>
+            </w:r>
+            <w:proofErr w:type="spellStart"/>
+            <w:r>
+              <w:rPr>
+                <w:color w:val="2C2C2C" w:themeColor="text1" w:themeShade="80"/>
+                <w:lang w:val="sv-SE"/>
+              </w:rPr>
+              <w:t>Kalman</w:t>
+            </w:r>
+            <w:proofErr w:type="spellEnd"/>
+            <w:r>
+              <w:rPr>
+                <w:color w:val="2C2C2C" w:themeColor="text1" w:themeShade="80"/>
+                <w:lang w:val="sv-SE"/>
+              </w:rPr>
+              <w:t xml:space="preserve"> Filter </w:t>
+            </w:r>
+            <w:proofErr w:type="spellStart"/>
+            <w:r>
+              <w:rPr>
+                <w:color w:val="2C2C2C" w:themeColor="text1" w:themeShade="80"/>
+                <w:lang w:val="sv-SE"/>
+              </w:rPr>
+              <w:t>sebagai</w:t>
+            </w:r>
+            <w:proofErr w:type="spellEnd"/>
+            <w:r>
+              <w:rPr>
+                <w:color w:val="2C2C2C" w:themeColor="text1" w:themeShade="80"/>
+                <w:lang w:val="sv-SE"/>
+              </w:rPr>
+              <w:t xml:space="preserve"> filter </w:t>
+            </w:r>
+            <w:proofErr w:type="spellStart"/>
+            <w:r>
+              <w:rPr>
+                <w:color w:val="2C2C2C" w:themeColor="text1" w:themeShade="80"/>
+                <w:lang w:val="sv-SE"/>
+              </w:rPr>
+              <w:t>untuk</w:t>
+            </w:r>
+            <w:proofErr w:type="spellEnd"/>
+            <w:r>
+              <w:rPr>
+                <w:color w:val="2C2C2C" w:themeColor="text1" w:themeShade="80"/>
+                <w:lang w:val="sv-SE"/>
+              </w:rPr>
+              <w:t xml:space="preserve"> </w:t>
+            </w:r>
+            <w:proofErr w:type="spellStart"/>
+            <w:r>
+              <w:rPr>
+                <w:color w:val="2C2C2C" w:themeColor="text1" w:themeShade="80"/>
+                <w:lang w:val="sv-SE"/>
+              </w:rPr>
+              <w:t>noise</w:t>
+            </w:r>
+            <w:proofErr w:type="spellEnd"/>
+            <w:r>
+              <w:rPr>
+                <w:color w:val="2C2C2C" w:themeColor="text1" w:themeShade="80"/>
+                <w:lang w:val="sv-SE"/>
+              </w:rPr>
+              <w:t xml:space="preserve"> </w:t>
+            </w:r>
+          </w:p>
+        </w:tc>
+        <w:tc>
+          <w:tcPr>
+            <w:tcW w:w="2558" w:type="dxa"/>
+          </w:tcPr>
+          <w:p>
+            <w:pPr>
+              <w:jc w:val="center"/>
+              <w:rPr>
+                <w:color w:val="2C2C2C" w:themeColor="text1" w:themeShade="80"/>
+                <w:lang w:val="sv-SE"/>
+              </w:rPr>
+            </w:pPr>
+            <w:proofErr w:type="spellStart"/>
+            <w:r>
+              <w:rPr>
+                <w:color w:val="2C2C2C" w:themeColor="text1" w:themeShade="80"/>
+                <w:lang w:val="sv-SE"/>
+              </w:rPr>
+              <w:t>Ya</w:t>
+            </w:r>
+            <w:proofErr w:type="spellEnd"/>
+          </w:p>
+        </w:tc>
+      </w:tr>
+      <w:tr>
+        <w:tc>
+          <w:tcPr>
+            <w:tcW w:w="5935" w:type="dxa"/>
+          </w:tcPr>
+          <w:p>
+            <w:pPr>
+              <w:rPr>
+                <w:color w:val="2C2C2C" w:themeColor="text1" w:themeShade="80"/>
+                <w:lang w:val="sv-SE"/>
+              </w:rPr>
+            </w:pPr>
+            <w:proofErr w:type="spellStart"/>
+            <w:r>
+              <w:rPr>
+                <w:color w:val="2C2C2C" w:themeColor="text1" w:themeShade="80"/>
+                <w:lang w:val="sv-SE"/>
+              </w:rPr>
+              <w:t>Implementasi</w:t>
+            </w:r>
+            <w:proofErr w:type="spellEnd"/>
+            <w:r>
+              <w:rPr>
+                <w:color w:val="2C2C2C" w:themeColor="text1" w:themeShade="80"/>
+                <w:lang w:val="sv-SE"/>
+              </w:rPr>
+              <w:t xml:space="preserve"> </w:t>
+            </w:r>
+            <w:proofErr w:type="spellStart"/>
+            <w:r>
+              <w:rPr>
+                <w:color w:val="2C2C2C" w:themeColor="text1" w:themeShade="80"/>
+                <w:lang w:val="sv-SE"/>
+              </w:rPr>
+              <w:t>logika</w:t>
+            </w:r>
+            <w:proofErr w:type="spellEnd"/>
+            <w:r>
+              <w:rPr>
+                <w:color w:val="2C2C2C" w:themeColor="text1" w:themeShade="80"/>
+                <w:lang w:val="sv-SE"/>
+              </w:rPr>
+              <w:t xml:space="preserve"> </w:t>
+            </w:r>
+            <w:proofErr w:type="spellStart"/>
+            <w:r>
+              <w:rPr>
+                <w:color w:val="2C2C2C" w:themeColor="text1" w:themeShade="80"/>
+                <w:lang w:val="sv-SE"/>
+              </w:rPr>
+              <w:t>Fuzzy</w:t>
+            </w:r>
+            <w:proofErr w:type="spellEnd"/>
+            <w:r>
+              <w:rPr>
+                <w:color w:val="2C2C2C" w:themeColor="text1" w:themeShade="80"/>
+                <w:lang w:val="sv-SE"/>
+              </w:rPr>
+              <w:t xml:space="preserve"> </w:t>
+            </w:r>
+            <w:proofErr w:type="spellStart"/>
+            <w:r>
+              <w:rPr>
+                <w:color w:val="2C2C2C" w:themeColor="text1" w:themeShade="80"/>
+                <w:lang w:val="sv-SE"/>
+              </w:rPr>
+              <w:t>untuk</w:t>
+            </w:r>
+            <w:proofErr w:type="spellEnd"/>
+            <w:r>
+              <w:rPr>
+                <w:color w:val="2C2C2C" w:themeColor="text1" w:themeShade="80"/>
+                <w:lang w:val="sv-SE"/>
+              </w:rPr>
+              <w:t xml:space="preserve"> </w:t>
+            </w:r>
+            <w:proofErr w:type="spellStart"/>
+            <w:r>
+              <w:rPr>
+                <w:color w:val="2C2C2C" w:themeColor="text1" w:themeShade="80"/>
+                <w:lang w:val="sv-SE"/>
+              </w:rPr>
+              <w:t>menentukan</w:t>
+            </w:r>
+            <w:proofErr w:type="spellEnd"/>
+            <w:r>
+              <w:rPr>
+                <w:color w:val="2C2C2C" w:themeColor="text1" w:themeShade="80"/>
+                <w:lang w:val="sv-SE"/>
+              </w:rPr>
+              <w:t xml:space="preserve"> </w:t>
+            </w:r>
+            <w:proofErr w:type="spellStart"/>
+            <w:r>
+              <w:rPr>
+                <w:color w:val="2C2C2C" w:themeColor="text1" w:themeShade="80"/>
+                <w:lang w:val="sv-SE"/>
+              </w:rPr>
+              <w:t>kekuatan</w:t>
+            </w:r>
+            <w:proofErr w:type="spellEnd"/>
+            <w:r>
+              <w:rPr>
+                <w:color w:val="2C2C2C" w:themeColor="text1" w:themeShade="80"/>
+                <w:lang w:val="sv-SE"/>
+              </w:rPr>
+              <w:t xml:space="preserve"> </w:t>
+            </w:r>
+            <w:proofErr w:type="spellStart"/>
+            <w:r>
+              <w:rPr>
+                <w:color w:val="2C2C2C" w:themeColor="text1" w:themeShade="80"/>
+                <w:lang w:val="sv-SE"/>
+              </w:rPr>
+              <w:t>getaran</w:t>
+            </w:r>
+            <w:proofErr w:type="spellEnd"/>
+          </w:p>
+        </w:tc>
+        <w:tc>
+          <w:tcPr>
+            <w:tcW w:w="2558" w:type="dxa"/>
+          </w:tcPr>
+          <w:p>
+            <w:pPr>
+              <w:jc w:val="center"/>
+              <w:rPr>
+                <w:color w:val="2C2C2C" w:themeColor="text1" w:themeShade="80"/>
+                <w:lang w:val="sv-SE"/>
+              </w:rPr>
+            </w:pPr>
+            <w:proofErr w:type="spellStart"/>
+            <w:r>
+              <w:rPr>
+                <w:color w:val="2C2C2C" w:themeColor="text1" w:themeShade="80"/>
+                <w:lang w:val="sv-SE"/>
+              </w:rPr>
+              <w:t>Ya</w:t>
+            </w:r>
+            <w:proofErr w:type="spellEnd"/>
+          </w:p>
+        </w:tc>
+      </w:tr>
+      <w:tr>
+        <w:tc>
+          <w:tcPr>
+            <w:tcW w:w="5935" w:type="dxa"/>
+          </w:tcPr>
+          <w:p>
+            <w:pPr>
+              <w:rPr>
+                <w:color w:val="2C2C2C" w:themeColor="text1" w:themeShade="80"/>
+                <w:lang w:val="sv-SE"/>
+              </w:rPr>
+            </w:pPr>
+            <w:proofErr w:type="spellStart"/>
+            <w:r>
+              <w:rPr>
+                <w:color w:val="2C2C2C" w:themeColor="text1" w:themeShade="80"/>
+                <w:lang w:val="sv-SE"/>
+              </w:rPr>
+              <w:t>Melakukan</w:t>
+            </w:r>
+            <w:proofErr w:type="spellEnd"/>
+            <w:r>
+              <w:rPr>
+                <w:color w:val="2C2C2C" w:themeColor="text1" w:themeShade="80"/>
+                <w:lang w:val="sv-SE"/>
+              </w:rPr>
+              <w:t xml:space="preserve"> </w:t>
+            </w:r>
+            <w:proofErr w:type="spellStart"/>
+            <w:r>
+              <w:rPr>
+                <w:color w:val="2C2C2C" w:themeColor="text1" w:themeShade="80"/>
+                <w:lang w:val="sv-SE"/>
+              </w:rPr>
+              <w:t>perancangan</w:t>
+            </w:r>
+            <w:proofErr w:type="spellEnd"/>
+            <w:r>
+              <w:rPr>
+                <w:color w:val="2C2C2C" w:themeColor="text1" w:themeShade="80"/>
+                <w:lang w:val="sv-SE"/>
+              </w:rPr>
+              <w:t xml:space="preserve"> </w:t>
+            </w:r>
+            <w:proofErr w:type="spellStart"/>
+            <w:r>
+              <w:rPr>
+                <w:color w:val="2C2C2C" w:themeColor="text1" w:themeShade="80"/>
+                <w:lang w:val="sv-SE"/>
+              </w:rPr>
+              <w:t>prototipe</w:t>
+            </w:r>
+            <w:proofErr w:type="spellEnd"/>
+          </w:p>
+        </w:tc>
+        <w:tc>
+          <w:tcPr>
+            <w:tcW w:w="2558" w:type="dxa"/>
+          </w:tcPr>
+          <w:p>
+            <w:pPr>
+              <w:jc w:val="center"/>
+              <w:rPr>
+                <w:color w:val="2C2C2C" w:themeColor="text1" w:themeShade="80"/>
+                <w:lang w:val="sv-SE"/>
+              </w:rPr>
+            </w:pPr>
+            <w:proofErr w:type="spellStart"/>
+            <w:r>
+              <w:rPr>
+                <w:color w:val="2C2C2C" w:themeColor="text1" w:themeShade="80"/>
+                <w:lang w:val="sv-SE"/>
+              </w:rPr>
+              <w:t>Ya</w:t>
+            </w:r>
+            <w:proofErr w:type="spellEnd"/>
+          </w:p>
+        </w:tc>
+      </w:tr>
+      <w:tr>
+        <w:tc>
+          <w:tcPr>
+            <w:tcW w:w="5935" w:type="dxa"/>
+          </w:tcPr>
+          <w:p>
+            <w:pPr>
+              <w:rPr>
+                <w:color w:val="2C2C2C" w:themeColor="text1" w:themeShade="80"/>
+                <w:lang w:val="sv-SE"/>
+              </w:rPr>
+            </w:pPr>
+            <w:proofErr w:type="spellStart"/>
+            <w:r>
+              <w:rPr>
+                <w:color w:val="2C2C2C" w:themeColor="text1" w:themeShade="80"/>
+                <w:lang w:val="sv-SE"/>
+              </w:rPr>
+              <w:t>Memastikan</w:t>
+            </w:r>
+            <w:proofErr w:type="spellEnd"/>
+            <w:r>
+              <w:rPr>
+                <w:color w:val="2C2C2C" w:themeColor="text1" w:themeShade="80"/>
+                <w:lang w:val="sv-SE"/>
+              </w:rPr>
+              <w:t xml:space="preserve"> data </w:t>
+            </w:r>
+            <w:proofErr w:type="spellStart"/>
+            <w:r>
+              <w:rPr>
+                <w:color w:val="2C2C2C" w:themeColor="text1" w:themeShade="80"/>
+                <w:lang w:val="sv-SE"/>
+              </w:rPr>
+              <w:t>seluruh</w:t>
+            </w:r>
+            <w:proofErr w:type="spellEnd"/>
+            <w:r>
+              <w:rPr>
+                <w:color w:val="2C2C2C" w:themeColor="text1" w:themeShade="80"/>
+                <w:lang w:val="sv-SE"/>
+              </w:rPr>
+              <w:t xml:space="preserve"> sensor </w:t>
+            </w:r>
+            <w:proofErr w:type="spellStart"/>
+            <w:r>
+              <w:rPr>
+                <w:color w:val="2C2C2C" w:themeColor="text1" w:themeShade="80"/>
+                <w:lang w:val="sv-SE"/>
+              </w:rPr>
+              <w:t>terbaharui</w:t>
+            </w:r>
+            <w:proofErr w:type="spellEnd"/>
+            <w:r>
+              <w:rPr>
+                <w:color w:val="2C2C2C" w:themeColor="text1" w:themeShade="80"/>
+                <w:lang w:val="sv-SE"/>
+              </w:rPr>
+              <w:t xml:space="preserve"> </w:t>
+            </w:r>
+            <w:proofErr w:type="spellStart"/>
+            <w:r>
+              <w:rPr>
+                <w:color w:val="2C2C2C" w:themeColor="text1" w:themeShade="80"/>
+                <w:lang w:val="sv-SE"/>
+              </w:rPr>
+              <w:t>setiap</w:t>
+            </w:r>
+            <w:proofErr w:type="spellEnd"/>
+            <w:r>
+              <w:rPr>
+                <w:color w:val="2C2C2C" w:themeColor="text1" w:themeShade="80"/>
+                <w:lang w:val="sv-SE"/>
+              </w:rPr>
+              <w:t xml:space="preserve"> 5hz</w:t>
+            </w:r>
+          </w:p>
+        </w:tc>
+        <w:tc>
+          <w:tcPr>
+            <w:tcW w:w="2558" w:type="dxa"/>
+          </w:tcPr>
+          <w:p>
+            <w:pPr>
+              <w:jc w:val="center"/>
+              <w:rPr>
+                <w:color w:val="2C2C2C" w:themeColor="text1" w:themeShade="80"/>
+                <w:lang w:val="sv-SE"/>
+              </w:rPr>
+            </w:pPr>
+            <w:proofErr w:type="spellStart"/>
+            <w:r>
+              <w:rPr>
+                <w:color w:val="2C2C2C" w:themeColor="text1" w:themeShade="80"/>
+                <w:lang w:val="sv-SE"/>
+              </w:rPr>
+              <w:t>Ya</w:t>
+            </w:r>
+            <w:proofErr w:type="spellEnd"/>
+          </w:p>
+        </w:tc>
+      </w:tr>
+      <w:tr>
+        <w:tc>
+          <w:tcPr>
+            <w:tcW w:w="5935" w:type="dxa"/>
+          </w:tcPr>
+          <w:p>
+            <w:pPr>
+              <w:rPr>
+                <w:color w:val="2C2C2C" w:themeColor="text1" w:themeShade="80"/>
+                <w:lang w:val="sv-SE"/>
+              </w:rPr>
+            </w:pPr>
+            <w:proofErr w:type="spellStart"/>
+            <w:r>
+              <w:rPr>
+                <w:color w:val="2C2C2C" w:themeColor="text1" w:themeShade="80"/>
+                <w:lang w:val="sv-SE"/>
+              </w:rPr>
+              <w:t>Setiap</w:t>
+            </w:r>
+            <w:proofErr w:type="spellEnd"/>
+            <w:r>
+              <w:rPr>
+                <w:color w:val="2C2C2C" w:themeColor="text1" w:themeShade="80"/>
+                <w:lang w:val="sv-SE"/>
+              </w:rPr>
+              <w:t xml:space="preserve"> data </w:t>
+            </w:r>
+            <w:proofErr w:type="spellStart"/>
+            <w:r>
+              <w:rPr>
+                <w:color w:val="2C2C2C" w:themeColor="text1" w:themeShade="80"/>
+                <w:lang w:val="sv-SE"/>
+              </w:rPr>
+              <w:t>pada</w:t>
+            </w:r>
+            <w:proofErr w:type="spellEnd"/>
+            <w:r>
+              <w:rPr>
+                <w:color w:val="2C2C2C" w:themeColor="text1" w:themeShade="80"/>
+                <w:lang w:val="sv-SE"/>
+              </w:rPr>
+              <w:t xml:space="preserve"> sensor </w:t>
+            </w:r>
+            <w:proofErr w:type="spellStart"/>
+            <w:r>
+              <w:rPr>
+                <w:color w:val="2C2C2C" w:themeColor="text1" w:themeShade="80"/>
+                <w:lang w:val="sv-SE"/>
+              </w:rPr>
+              <w:t>terbaharui</w:t>
+            </w:r>
+            <w:proofErr w:type="spellEnd"/>
+            <w:r>
+              <w:rPr>
+                <w:color w:val="2C2C2C" w:themeColor="text1" w:themeShade="80"/>
+                <w:lang w:val="sv-SE"/>
+              </w:rPr>
+              <w:t xml:space="preserve"> di </w:t>
+            </w:r>
+            <w:proofErr w:type="spellStart"/>
+            <w:r>
+              <w:rPr>
+                <w:color w:val="2C2C2C" w:themeColor="text1" w:themeShade="80"/>
+                <w:lang w:val="sv-SE"/>
+              </w:rPr>
+              <w:t>sistem</w:t>
+            </w:r>
+            <w:proofErr w:type="spellEnd"/>
+            <w:r>
+              <w:rPr>
+                <w:color w:val="2C2C2C" w:themeColor="text1" w:themeShade="80"/>
+                <w:lang w:val="sv-SE"/>
+              </w:rPr>
+              <w:t xml:space="preserve"> </w:t>
+            </w:r>
+            <w:proofErr w:type="spellStart"/>
+            <w:r>
+              <w:rPr>
+                <w:color w:val="2C2C2C" w:themeColor="text1" w:themeShade="80"/>
+                <w:lang w:val="sv-SE"/>
+              </w:rPr>
+              <w:t>monitoring</w:t>
+            </w:r>
+            <w:proofErr w:type="spellEnd"/>
+            <w:r>
+              <w:rPr>
+                <w:color w:val="2C2C2C" w:themeColor="text1" w:themeShade="80"/>
+                <w:lang w:val="sv-SE"/>
+              </w:rPr>
+              <w:t xml:space="preserve"> </w:t>
+            </w:r>
+            <w:proofErr w:type="spellStart"/>
+            <w:r>
+              <w:rPr>
+                <w:color w:val="2C2C2C" w:themeColor="text1" w:themeShade="80"/>
+                <w:lang w:val="sv-SE"/>
+              </w:rPr>
+              <w:t>setiap</w:t>
+            </w:r>
+            <w:proofErr w:type="spellEnd"/>
+            <w:r>
+              <w:rPr>
+                <w:color w:val="2C2C2C" w:themeColor="text1" w:themeShade="80"/>
+                <w:lang w:val="sv-SE"/>
+              </w:rPr>
+              <w:t xml:space="preserve"> 5hz</w:t>
+            </w:r>
+          </w:p>
+        </w:tc>
+        <w:tc>
+          <w:tcPr>
+            <w:tcW w:w="2558" w:type="dxa"/>
+          </w:tcPr>
+          <w:p>
+            <w:pPr>
+              <w:jc w:val="center"/>
+              <w:rPr>
+                <w:color w:val="2C2C2C" w:themeColor="text1" w:themeShade="80"/>
+                <w:lang w:val="sv-SE"/>
+              </w:rPr>
+            </w:pPr>
+            <w:proofErr w:type="spellStart"/>
+            <w:r>
+              <w:rPr>
+                <w:color w:val="2C2C2C" w:themeColor="text1" w:themeShade="80"/>
+                <w:lang w:val="sv-SE"/>
+              </w:rPr>
+              <w:t>Ya</w:t>
+            </w:r>
+            <w:proofErr w:type="spellEnd"/>
+          </w:p>
+        </w:tc>
+      </w:tr>
+      <w:tr>
+        <w:tc>
+          <w:tcPr>
+            <w:tcW w:w="5935" w:type="dxa"/>
+          </w:tcPr>
+          <w:p>
+            <w:pPr>
+              <w:rPr>
+                <w:color w:val="2C2C2C" w:themeColor="text1" w:themeShade="80"/>
+                <w:lang w:val="sv-SE"/>
+              </w:rPr>
+            </w:pPr>
+            <w:proofErr w:type="spellStart"/>
+            <w:r>
+              <w:rPr>
+                <w:i/>
+                <w:iCs/>
+                <w:color w:val="2C2C2C" w:themeColor="text1" w:themeShade="80"/>
+                <w:lang w:val="sv-SE"/>
+              </w:rPr>
+              <w:t>Website</w:t>
+            </w:r>
+            <w:proofErr w:type="spellEnd"/>
+            <w:r>
+              <w:rPr>
+                <w:i/>
+                <w:iCs/>
+                <w:color w:val="2C2C2C" w:themeColor="text1" w:themeShade="80"/>
+                <w:lang w:val="sv-SE"/>
+              </w:rPr>
+              <w:t xml:space="preserve"> </w:t>
+            </w:r>
+            <w:proofErr w:type="spellStart"/>
+            <w:r>
+              <w:rPr>
+                <w:color w:val="2C2C2C" w:themeColor="text1" w:themeShade="80"/>
+                <w:lang w:val="sv-SE"/>
+              </w:rPr>
+              <w:t>monitoring</w:t>
+            </w:r>
+            <w:proofErr w:type="spellEnd"/>
+            <w:r>
+              <w:rPr>
+                <w:color w:val="2C2C2C" w:themeColor="text1" w:themeShade="80"/>
+                <w:lang w:val="sv-SE"/>
+              </w:rPr>
+              <w:t xml:space="preserve"> </w:t>
+            </w:r>
+            <w:proofErr w:type="spellStart"/>
+            <w:r>
+              <w:rPr>
+                <w:color w:val="2C2C2C" w:themeColor="text1" w:themeShade="80"/>
+                <w:lang w:val="sv-SE"/>
+              </w:rPr>
+              <w:t>dapat</w:t>
+            </w:r>
+            <w:proofErr w:type="spellEnd"/>
+            <w:r>
+              <w:rPr>
+                <w:color w:val="2C2C2C" w:themeColor="text1" w:themeShade="80"/>
+                <w:lang w:val="sv-SE"/>
+              </w:rPr>
+              <w:t xml:space="preserve"> </w:t>
+            </w:r>
+            <w:proofErr w:type="spellStart"/>
+            <w:r>
+              <w:rPr>
+                <w:color w:val="2C2C2C" w:themeColor="text1" w:themeShade="80"/>
+                <w:lang w:val="sv-SE"/>
+              </w:rPr>
+              <w:t>menampilkan</w:t>
+            </w:r>
+            <w:proofErr w:type="spellEnd"/>
+            <w:r>
+              <w:rPr>
+                <w:color w:val="2C2C2C" w:themeColor="text1" w:themeShade="80"/>
+                <w:lang w:val="sv-SE"/>
+              </w:rPr>
+              <w:t xml:space="preserve"> </w:t>
+            </w:r>
+            <w:proofErr w:type="gramStart"/>
+            <w:r>
+              <w:rPr>
+                <w:color w:val="2C2C2C" w:themeColor="text1" w:themeShade="80"/>
+                <w:lang w:val="sv-SE"/>
+              </w:rPr>
+              <w:t>grafik sensor</w:t>
+            </w:r>
+            <w:proofErr w:type="gramEnd"/>
+          </w:p>
+        </w:tc>
+        <w:tc>
+          <w:tcPr>
+            <w:tcW w:w="2558" w:type="dxa"/>
+          </w:tcPr>
+          <w:p>
+            <w:pPr>
+              <w:jc w:val="center"/>
+              <w:rPr>
+                <w:color w:val="2C2C2C" w:themeColor="text1" w:themeShade="80"/>
+                <w:lang w:val="sv-SE"/>
+              </w:rPr>
+            </w:pPr>
+            <w:proofErr w:type="spellStart"/>
+            <w:r>
+              <w:rPr>
+                <w:color w:val="2C2C2C" w:themeColor="text1" w:themeShade="80"/>
+                <w:lang w:val="sv-SE"/>
+              </w:rPr>
+              <w:t>Ya</w:t>
+            </w:r>
+            <w:proofErr w:type="spellEnd"/>
+          </w:p>
+        </w:tc>
+      </w:tr>
+      <w:tr>
+        <w:tc>
+          <w:tcPr>
+            <w:tcW w:w="5935" w:type="dxa"/>
+          </w:tcPr>
+          <w:p>
+            <w:pPr>
+              <w:rPr>
+                <w:color w:val="2C2C2C" w:themeColor="text1" w:themeShade="80"/>
+                <w:lang w:val="en-US"/>
+              </w:rPr>
+            </w:pPr>
+            <w:r>
+              <w:rPr>
+                <w:color w:val="2C2C2C" w:themeColor="text1" w:themeShade="80"/>
+                <w:lang w:val="en-US"/>
+              </w:rPr>
+              <w:t xml:space="preserve">Modul </w:t>
+            </w:r>
+            <w:proofErr w:type="spellStart"/>
+            <w:r>
+              <w:rPr>
+                <w:color w:val="2C2C2C" w:themeColor="text1" w:themeShade="80"/>
+                <w:lang w:val="en-US"/>
+              </w:rPr>
+              <w:t>memiliki</w:t>
+            </w:r>
+            <w:proofErr w:type="spellEnd"/>
+            <w:r>
+              <w:rPr>
+                <w:color w:val="2C2C2C" w:themeColor="text1" w:themeShade="80"/>
+                <w:lang w:val="en-US"/>
+              </w:rPr>
+              <w:t xml:space="preserve"> </w:t>
+            </w:r>
+            <w:r>
+              <w:rPr>
+                <w:i/>
+                <w:iCs/>
+                <w:color w:val="2C2C2C" w:themeColor="text1" w:themeShade="80"/>
+                <w:lang w:val="en-US"/>
+              </w:rPr>
+              <w:t>power</w:t>
+            </w:r>
+            <w:r>
+              <w:rPr>
+                <w:color w:val="2C2C2C" w:themeColor="text1" w:themeShade="80"/>
+                <w:lang w:val="en-US"/>
+              </w:rPr>
+              <w:t xml:space="preserve"> </w:t>
+            </w:r>
+            <w:proofErr w:type="gramStart"/>
+            <w:r>
+              <w:rPr>
+                <w:i/>
+                <w:iCs/>
+                <w:color w:val="2C2C2C" w:themeColor="text1" w:themeShade="80"/>
+                <w:lang w:val="en-US"/>
+              </w:rPr>
+              <w:t xml:space="preserve">emergency </w:t>
+            </w:r>
+            <w:r>
+              <w:rPr>
+                <w:color w:val="2C2C2C" w:themeColor="text1" w:themeShade="80"/>
+                <w:lang w:val="en-US"/>
+              </w:rPr>
+              <w:t xml:space="preserve"> </w:t>
+            </w:r>
+            <w:proofErr w:type="spellStart"/>
+            <w:r>
+              <w:rPr>
+                <w:color w:val="2C2C2C" w:themeColor="text1" w:themeShade="80"/>
+                <w:lang w:val="en-US"/>
+              </w:rPr>
+              <w:t>j</w:t>
+            </w:r>
+            <w:r>
+              <w:rPr>
+                <w:color w:val="2C2C2C" w:themeColor="text1" w:themeShade="80"/>
+                <w:lang w:val="en-US"/>
+              </w:rPr>
+              <w:t>ika</w:t>
+            </w:r>
+            <w:proofErr w:type="spellEnd"/>
+            <w:proofErr w:type="gramEnd"/>
+            <w:r>
+              <w:rPr>
+                <w:color w:val="2C2C2C" w:themeColor="text1" w:themeShade="80"/>
+                <w:lang w:val="en-US"/>
+              </w:rPr>
+              <w:t xml:space="preserve"> </w:t>
+            </w:r>
+            <w:proofErr w:type="spellStart"/>
+            <w:r>
+              <w:rPr>
+                <w:color w:val="2C2C2C" w:themeColor="text1" w:themeShade="80"/>
+                <w:lang w:val="en-US"/>
+              </w:rPr>
+              <w:t>sumber</w:t>
+            </w:r>
+            <w:proofErr w:type="spellEnd"/>
+            <w:r>
+              <w:rPr>
+                <w:color w:val="2C2C2C" w:themeColor="text1" w:themeShade="80"/>
+                <w:lang w:val="en-US"/>
+              </w:rPr>
+              <w:t xml:space="preserve"> </w:t>
+            </w:r>
+            <w:r>
+              <w:rPr>
+                <w:i/>
+                <w:iCs/>
+                <w:color w:val="2C2C2C" w:themeColor="text1" w:themeShade="80"/>
+                <w:lang w:val="en-US"/>
+              </w:rPr>
+              <w:t>power</w:t>
+            </w:r>
+            <w:r>
+              <w:rPr>
+                <w:color w:val="2C2C2C" w:themeColor="text1" w:themeShade="80"/>
+                <w:lang w:val="en-US"/>
+              </w:rPr>
+              <w:t xml:space="preserve"> </w:t>
+            </w:r>
+            <w:proofErr w:type="spellStart"/>
+            <w:r>
+              <w:rPr>
+                <w:color w:val="2C2C2C" w:themeColor="text1" w:themeShade="80"/>
+                <w:lang w:val="en-US"/>
+              </w:rPr>
+              <w:t>utama</w:t>
+            </w:r>
+            <w:proofErr w:type="spellEnd"/>
+            <w:r>
+              <w:rPr>
+                <w:color w:val="2C2C2C" w:themeColor="text1" w:themeShade="80"/>
+                <w:lang w:val="en-US"/>
+              </w:rPr>
+              <w:t xml:space="preserve"> </w:t>
+            </w:r>
+            <w:proofErr w:type="spellStart"/>
+            <w:r>
+              <w:rPr>
+                <w:color w:val="2C2C2C" w:themeColor="text1" w:themeShade="80"/>
+                <w:lang w:val="en-US"/>
+              </w:rPr>
+              <w:t>mati</w:t>
+            </w:r>
+            <w:proofErr w:type="spellEnd"/>
+          </w:p>
+        </w:tc>
+        <w:tc>
+          <w:tcPr>
+            <w:tcW w:w="2558" w:type="dxa"/>
+          </w:tcPr>
+          <w:p>
+            <w:pPr>
+              <w:jc w:val="center"/>
+              <w:rPr>
+                <w:color w:val="2C2C2C" w:themeColor="text1" w:themeShade="80"/>
+                <w:lang w:val="en-US"/>
+              </w:rPr>
+            </w:pPr>
+            <w:proofErr w:type="spellStart"/>
+            <w:r>
+              <w:rPr>
+                <w:color w:val="2C2C2C" w:themeColor="text1" w:themeShade="80"/>
+                <w:lang w:val="sv-SE"/>
+              </w:rPr>
+              <w:t>Ya</w:t>
+            </w:r>
+            <w:proofErr w:type="spellEnd"/>
+          </w:p>
+        </w:tc>
+      </w:tr>
+      <w:tr>
+        <w:tc>
+          <w:tcPr>
+            <w:tcW w:w="5935" w:type="dxa"/>
+          </w:tcPr>
+          <w:p>
+            <w:pPr>
+              <w:rPr>
+                <w:color w:val="2C2C2C" w:themeColor="text1" w:themeShade="80"/>
+                <w:lang w:val="sv-SE"/>
+              </w:rPr>
+            </w:pPr>
+            <w:r>
+              <w:rPr>
+                <w:color w:val="2C2C2C" w:themeColor="text1" w:themeShade="80"/>
+                <w:lang w:val="sv-SE"/>
+              </w:rPr>
+              <w:t xml:space="preserve">Modul </w:t>
+            </w:r>
+            <w:proofErr w:type="spellStart"/>
+            <w:r>
+              <w:rPr>
+                <w:color w:val="2C2C2C" w:themeColor="text1" w:themeShade="80"/>
+                <w:lang w:val="sv-SE"/>
+              </w:rPr>
+              <w:t>dapat</w:t>
+            </w:r>
+            <w:proofErr w:type="spellEnd"/>
+            <w:r>
+              <w:rPr>
+                <w:color w:val="2C2C2C" w:themeColor="text1" w:themeShade="80"/>
+                <w:lang w:val="sv-SE"/>
+              </w:rPr>
+              <w:t xml:space="preserve"> </w:t>
+            </w:r>
+            <w:proofErr w:type="spellStart"/>
+            <w:r>
+              <w:rPr>
+                <w:color w:val="2C2C2C" w:themeColor="text1" w:themeShade="80"/>
+                <w:lang w:val="sv-SE"/>
+              </w:rPr>
+              <w:t>menampilkan</w:t>
+            </w:r>
+            <w:proofErr w:type="spellEnd"/>
+            <w:r>
+              <w:rPr>
+                <w:color w:val="2C2C2C" w:themeColor="text1" w:themeShade="80"/>
+                <w:lang w:val="sv-SE"/>
+              </w:rPr>
+              <w:t xml:space="preserve"> </w:t>
+            </w:r>
+            <w:proofErr w:type="spellStart"/>
+            <w:r>
+              <w:rPr>
+                <w:color w:val="2C2C2C" w:themeColor="text1" w:themeShade="80"/>
+                <w:lang w:val="sv-SE"/>
+              </w:rPr>
+              <w:t>kemiringan</w:t>
+            </w:r>
+            <w:proofErr w:type="spellEnd"/>
+            <w:r>
+              <w:rPr>
+                <w:color w:val="2C2C2C" w:themeColor="text1" w:themeShade="80"/>
+                <w:lang w:val="sv-SE"/>
+              </w:rPr>
+              <w:t xml:space="preserve"> </w:t>
+            </w:r>
+            <w:proofErr w:type="spellStart"/>
+            <w:r>
+              <w:rPr>
+                <w:color w:val="2C2C2C" w:themeColor="text1" w:themeShade="80"/>
+                <w:lang w:val="sv-SE"/>
+              </w:rPr>
+              <w:t>b</w:t>
+            </w:r>
+            <w:r>
+              <w:rPr>
+                <w:color w:val="2C2C2C" w:themeColor="text1" w:themeShade="80"/>
+                <w:lang w:val="sv-SE"/>
+              </w:rPr>
+              <w:t>angunan</w:t>
+            </w:r>
+            <w:proofErr w:type="spellEnd"/>
+          </w:p>
+        </w:tc>
+        <w:tc>
+          <w:tcPr>
+            <w:tcW w:w="2558" w:type="dxa"/>
+          </w:tcPr>
+          <w:p>
+            <w:pPr>
+              <w:jc w:val="center"/>
+              <w:rPr>
+                <w:color w:val="2C2C2C" w:themeColor="text1" w:themeShade="80"/>
+                <w:lang w:val="sv-SE"/>
+              </w:rPr>
+            </w:pPr>
+            <w:proofErr w:type="spellStart"/>
+            <w:r>
+              <w:rPr>
+                <w:color w:val="2C2C2C" w:themeColor="text1" w:themeShade="80"/>
+                <w:lang w:val="sv-SE"/>
+              </w:rPr>
+              <w:t>Ya</w:t>
+            </w:r>
+            <w:proofErr w:type="spellEnd"/>
+          </w:p>
+        </w:tc>
+      </w:tr>
+      <w:tr>
+        <w:tc>
+          <w:tcPr>
+            <w:tcW w:w="5935" w:type="dxa"/>
+          </w:tcPr>
+          <w:p>
+            <w:pPr>
+              <w:rPr>
+                <w:color w:val="2C2C2C" w:themeColor="text1" w:themeShade="80"/>
+                <w:lang w:val="sv-SE"/>
+              </w:rPr>
+            </w:pPr>
+            <w:r>
+              <w:rPr>
+                <w:color w:val="2C2C2C" w:themeColor="text1" w:themeShade="80"/>
+                <w:lang w:val="sv-SE"/>
+              </w:rPr>
+              <w:t xml:space="preserve">Modul </w:t>
+            </w:r>
+            <w:proofErr w:type="spellStart"/>
+            <w:r>
+              <w:rPr>
+                <w:color w:val="2C2C2C" w:themeColor="text1" w:themeShade="80"/>
+                <w:lang w:val="sv-SE"/>
+              </w:rPr>
+              <w:t>dapat</w:t>
+            </w:r>
+            <w:proofErr w:type="spellEnd"/>
+            <w:r>
+              <w:rPr>
+                <w:color w:val="2C2C2C" w:themeColor="text1" w:themeShade="80"/>
+                <w:lang w:val="sv-SE"/>
+              </w:rPr>
+              <w:t xml:space="preserve"> </w:t>
+            </w:r>
+            <w:proofErr w:type="spellStart"/>
+            <w:r>
+              <w:rPr>
+                <w:color w:val="2C2C2C" w:themeColor="text1" w:themeShade="80"/>
+                <w:lang w:val="sv-SE"/>
+              </w:rPr>
+              <w:t>menampilkan</w:t>
+            </w:r>
+            <w:proofErr w:type="spellEnd"/>
+            <w:r>
+              <w:rPr>
+                <w:color w:val="2C2C2C" w:themeColor="text1" w:themeShade="80"/>
+                <w:lang w:val="sv-SE"/>
+              </w:rPr>
+              <w:t xml:space="preserve"> </w:t>
+            </w:r>
+            <w:proofErr w:type="spellStart"/>
+            <w:r>
+              <w:rPr>
+                <w:color w:val="2C2C2C" w:themeColor="text1" w:themeShade="80"/>
+                <w:lang w:val="sv-SE"/>
+              </w:rPr>
+              <w:t>satuan</w:t>
+            </w:r>
+            <w:proofErr w:type="spellEnd"/>
+            <w:r>
+              <w:rPr>
+                <w:color w:val="2C2C2C" w:themeColor="text1" w:themeShade="80"/>
+                <w:lang w:val="sv-SE"/>
+              </w:rPr>
+              <w:t xml:space="preserve"> </w:t>
+            </w:r>
+            <w:proofErr w:type="spellStart"/>
+            <w:r>
+              <w:rPr>
+                <w:color w:val="2C2C2C" w:themeColor="text1" w:themeShade="80"/>
+                <w:lang w:val="sv-SE"/>
+              </w:rPr>
+              <w:t>richter</w:t>
+            </w:r>
+            <w:proofErr w:type="spellEnd"/>
+            <w:r>
+              <w:rPr>
+                <w:color w:val="2C2C2C" w:themeColor="text1" w:themeShade="80"/>
+                <w:lang w:val="sv-SE"/>
+              </w:rPr>
+              <w:t xml:space="preserve"> </w:t>
+            </w:r>
+            <w:proofErr w:type="gramStart"/>
+            <w:r>
+              <w:rPr>
+                <w:color w:val="2C2C2C" w:themeColor="text1" w:themeShade="80"/>
+                <w:lang w:val="sv-SE"/>
+              </w:rPr>
+              <w:t>dan</w:t>
+            </w:r>
+            <w:proofErr w:type="gramEnd"/>
+            <w:r>
+              <w:rPr>
+                <w:color w:val="2C2C2C" w:themeColor="text1" w:themeShade="80"/>
+                <w:lang w:val="sv-SE"/>
+              </w:rPr>
+              <w:t xml:space="preserve"> </w:t>
+            </w:r>
+            <w:proofErr w:type="spellStart"/>
+            <w:r>
+              <w:rPr>
+                <w:color w:val="2C2C2C" w:themeColor="text1" w:themeShade="80"/>
+                <w:lang w:val="sv-SE"/>
+              </w:rPr>
+              <w:t>magnitude</w:t>
+            </w:r>
+            <w:proofErr w:type="spellEnd"/>
+            <w:r>
+              <w:rPr>
+                <w:color w:val="2C2C2C" w:themeColor="text1" w:themeShade="80"/>
+                <w:lang w:val="sv-SE"/>
+              </w:rPr>
+              <w:t xml:space="preserve"> </w:t>
+            </w:r>
+          </w:p>
+        </w:tc>
+        <w:tc>
+          <w:tcPr>
+            <w:tcW w:w="2558" w:type="dxa"/>
+          </w:tcPr>
+          <w:p>
+            <w:pPr>
+              <w:jc w:val="center"/>
+              <w:rPr>
+                <w:color w:val="2C2C2C" w:themeColor="text1" w:themeShade="80"/>
+                <w:lang w:val="sv-SE"/>
+              </w:rPr>
+            </w:pPr>
+            <w:proofErr w:type="spellStart"/>
+            <w:r>
+              <w:rPr>
+                <w:color w:val="2C2C2C" w:themeColor="text1" w:themeShade="80"/>
+                <w:lang w:val="sv-SE"/>
+              </w:rPr>
+              <w:t>Ya</w:t>
+            </w:r>
+            <w:proofErr w:type="spellEnd"/>
+          </w:p>
+        </w:tc>
+      </w:tr>
+    </w:tbl>
+    <w:p>
+      <w:pPr>
+        <w:ind w:firstLine="720"/>
+        <w:rPr>
+          <w:color w:val="2C2C2C" w:themeColor="text1" w:themeShade="80"/>
+          <w:lang w:val="sv-SE"/>
+        </w:rPr>
+      </w:pPr>
+    </w:p>
+    <w:p>
+      <w:pPr>
+        <w:ind w:firstLine="720"/>
+        <w:rPr>
+          <w:color w:val="2C2C2C" w:themeColor="text1" w:themeShade="80"/>
+          <w:lang w:val="sv-SE"/>
+        </w:rPr>
+      </w:pPr>
+    </w:p>
+    <w:p>
+      <w:pPr>
+        <w:ind w:firstLine="720"/>
+        <w:rPr>
+          <w:color w:val="2C2C2C" w:themeColor="text1" w:themeShade="80"/>
+          <w:lang w:val="sv-SE"/>
+        </w:rPr>
+      </w:pPr>
+    </w:p>
+    <w:p>
+      <w:pPr>
+        <w:ind w:firstLine="720"/>
+        <w:rPr>
+          <w:color w:val="2C2C2C" w:themeColor="text1" w:themeShade="80"/>
+          <w:lang w:val="sv-SE"/>
+        </w:rPr>
+      </w:pPr>
+    </w:p>
+    <w:p>
+      <w:pPr>
+        <w:ind w:firstLine="720"/>
+        <w:rPr>
+          <w:color w:val="2C2C2C" w:themeColor="text1" w:themeShade="80"/>
+          <w:lang w:val="sv-SE"/>
+        </w:rPr>
+      </w:pPr>
+    </w:p>
+    <w:p>
+      <w:pPr>
+        <w:ind w:firstLine="720"/>
+        <w:rPr>
+          <w:color w:val="2C2C2C" w:themeColor="text1" w:themeShade="80"/>
+          <w:lang w:val="sv-SE"/>
+        </w:rPr>
+      </w:pPr>
+    </w:p>
+    <w:p>
+      <w:pPr>
+        <w:ind w:firstLine="720"/>
+        <w:rPr>
+          <w:color w:val="2C2C2C" w:themeColor="text1" w:themeShade="80"/>
+          <w:lang w:val="sv-SE"/>
+        </w:rPr>
+      </w:pPr>
+    </w:p>
+    <w:p>
+      <w:pPr>
+        <w:ind w:firstLine="720"/>
+        <w:rPr>
+          <w:color w:val="2C2C2C" w:themeColor="text1" w:themeShade="80"/>
+          <w:lang w:val="sv-SE"/>
+        </w:rPr>
+      </w:pPr>
+    </w:p>
+    <w:p>
+      <w:pPr>
+        <w:ind w:firstLine="720"/>
+        <w:rPr>
+          <w:color w:val="2C2C2C" w:themeColor="text1" w:themeShade="80"/>
+          <w:lang w:val="sv-SE"/>
+        </w:rPr>
+      </w:pPr>
+    </w:p>
+    <w:p>
+      <w:pPr>
+        <w:ind w:firstLine="720"/>
+        <w:rPr>
+          <w:color w:val="2C2C2C" w:themeColor="text1" w:themeShade="80"/>
+          <w:lang w:val="sv-SE"/>
+        </w:rPr>
+      </w:pPr>
+    </w:p>
+    <w:p>
+      <w:pPr>
+        <w:ind w:firstLine="720"/>
+        <w:rPr>
+          <w:color w:val="2C2C2C" w:themeColor="text1" w:themeShade="80"/>
+          <w:lang w:val="sv-SE"/>
+        </w:rPr>
+      </w:pPr>
+    </w:p>
+    <w:p>
+      <w:pPr>
+        <w:ind w:firstLine="720"/>
+        <w:rPr>
+          <w:color w:val="2C2C2C" w:themeColor="text1" w:themeShade="80"/>
+          <w:lang w:val="sv-SE"/>
+        </w:rPr>
+      </w:pPr>
+    </w:p>
+    <w:p>
+      <w:pPr>
+        <w:ind w:firstLine="720"/>
+        <w:rPr>
+          <w:color w:val="2C2C2C" w:themeColor="text1" w:themeShade="80"/>
+          <w:lang w:val="sv-SE"/>
+        </w:rPr>
+      </w:pPr>
+    </w:p>
+    <w:p>
+      <w:pPr>
+        <w:ind w:firstLine="720"/>
+        <w:rPr>
+          <w:color w:val="2C2C2C" w:themeColor="text1" w:themeShade="80"/>
+          <w:lang w:val="sv-SE"/>
+        </w:rPr>
+      </w:pPr>
+    </w:p>
+    <w:p>
+      <w:pPr>
+        <w:ind w:firstLine="720"/>
+        <w:rPr>
+          <w:color w:val="2C2C2C" w:themeColor="text1" w:themeShade="80"/>
+          <w:lang w:val="sv-SE"/>
+        </w:rPr>
+      </w:pPr>
+    </w:p>
+    <w:p>
+      <w:pPr>
+        <w:ind w:firstLine="720"/>
+        <w:rPr>
+          <w:color w:val="2C2C2C" w:themeColor="text1" w:themeShade="80"/>
+          <w:lang w:val="sv-SE"/>
+        </w:rPr>
+      </w:pPr>
+    </w:p>
+    <w:p>
+      <w:pPr>
         <w:pStyle w:val="Heading1"/>
         <w:rPr>
           <w:lang w:val="sv-SE"/>
         </w:rPr>
       </w:pPr>
-      <w:bookmarkStart w:id="5" w:name="_Toc185029494"/>
+      <w:bookmarkStart w:id="6" w:name="_Toc185034141"/>
       <w:r>
         <w:rPr>
           <w:lang w:val="sv-SE"/>
@@ -8639,7 +10526,7 @@
         </w:rPr>
         <w:t>BAHASA INDONESIA</w:t>
       </w:r>
-      <w:bookmarkEnd w:id="5"/>
+      <w:bookmarkEnd w:id="6"/>
     </w:p>
     <w:p>
       <w:pPr>
@@ -8661,7 +10548,7 @@
           <w:numId w:val="9"/>
         </w:numPr>
       </w:pPr>
-      <w:bookmarkStart w:id="6" w:name="_Toc185029495"/>
+      <w:bookmarkStart w:id="7" w:name="_Toc185034142"/>
       <w:proofErr w:type="spellStart"/>
       <w:r>
         <w:t>Capaian</w:t>
@@ -8682,7 +10569,7 @@
       <w:r>
         <w:t>Kuliah</w:t>
       </w:r>
-      <w:bookmarkEnd w:id="6"/>
+      <w:bookmarkEnd w:id="7"/>
       <w:proofErr w:type="spellEnd"/>
     </w:p>
     <w:p>
@@ -8821,7 +10708,7 @@
           <w:szCs w:val="28"/>
         </w:rPr>
       </w:pPr>
-      <w:bookmarkStart w:id="7" w:name="_Toc185029496"/>
+      <w:bookmarkStart w:id="8" w:name="_Toc185034143"/>
       <w:r>
         <w:t xml:space="preserve">Materi </w:t>
       </w:r>
@@ -8829,7 +10716,7 @@
       <w:r>
         <w:t>Perkuliahan</w:t>
       </w:r>
-      <w:bookmarkEnd w:id="7"/>
+      <w:bookmarkEnd w:id="8"/>
       <w:proofErr w:type="spellEnd"/>
     </w:p>
     <w:p>
@@ -8926,7 +10813,7 @@
           <w:lang w:val="sv-SE"/>
         </w:rPr>
       </w:pPr>
-      <w:bookmarkStart w:id="8" w:name="_Toc185029497"/>
+      <w:bookmarkStart w:id="9" w:name="_Toc185034144"/>
       <w:r>
         <w:rPr>
           <w:lang w:val="sv-SE"/>
@@ -8944,13 +10831,13 @@
         <w:rPr>
           <w:lang w:val="sv-SE"/>
         </w:rPr>
-        <w:t xml:space="preserve"> DENGAN </w:t>
-      </w:r>
-      <w:r>
-        <w:rPr>
-          <w:lang w:val="sv-SE"/>
-        </w:rPr>
-        <w:t xml:space="preserve">MATA KULIAH </w:t>
+        <w:t xml:space="preserve"> DENGAN MATA KULIAH</w:t>
+      </w:r>
+      <w:r>
+        <w:rPr>
+          <w:lang w:val="sv-SE"/>
+        </w:rPr>
+        <w:t xml:space="preserve"> </w:t>
       </w:r>
       <w:r>
         <w:rPr>
@@ -8958,7 +10845,7 @@
         </w:rPr>
         <w:t>BAHASA INDONESIA</w:t>
       </w:r>
-      <w:bookmarkEnd w:id="8"/>
+      <w:bookmarkEnd w:id="9"/>
     </w:p>
     <w:p>
       <w:pPr>
@@ -9678,12 +11565,12 @@
       <w:pPr>
         <w:pStyle w:val="Heading1"/>
       </w:pPr>
-      <w:bookmarkStart w:id="9" w:name="_Toc185029498"/>
+      <w:bookmarkStart w:id="10" w:name="_Toc185034145"/>
       <w:r>
         <w:lastRenderedPageBreak/>
         <w:t>MATERI YANG PERLU DIPERDALAM</w:t>
       </w:r>
-      <w:bookmarkEnd w:id="9"/>
+      <w:bookmarkEnd w:id="10"/>
     </w:p>
     <w:p/>
     <w:p>
@@ -9863,12 +11750,12 @@
       <w:pPr>
         <w:pStyle w:val="Heading1noNumbering"/>
       </w:pPr>
-      <w:bookmarkStart w:id="10" w:name="_Toc185029499"/>
+      <w:bookmarkStart w:id="11" w:name="_Toc185034146"/>
       <w:r>
         <w:lastRenderedPageBreak/>
         <w:t>DAFTAR PUSTAKA</w:t>
       </w:r>
-      <w:bookmarkEnd w:id="10"/>
+      <w:bookmarkEnd w:id="11"/>
     </w:p>
     <w:p/>
     <w:sdt>
@@ -9888,7 +11775,7 @@
             <w:autoSpaceDE w:val="0"/>
             <w:autoSpaceDN w:val="0"/>
             <w:ind w:hanging="640"/>
-            <w:divId w:val="1152064749"/>
+            <w:divId w:val="1793597694"/>
             <w:rPr>
               <w:rFonts w:eastAsia="Times New Roman"/>
               <w:sz w:val="24"/>
@@ -9928,7 +11815,7 @@
             <w:autoSpaceDE w:val="0"/>
             <w:autoSpaceDN w:val="0"/>
             <w:ind w:hanging="640"/>
-            <w:divId w:val="328292605"/>
+            <w:divId w:val="857886963"/>
             <w:rPr>
               <w:rFonts w:eastAsia="Times New Roman"/>
             </w:rPr>
@@ -9980,7 +11867,7 @@
             <w:autoSpaceDE w:val="0"/>
             <w:autoSpaceDN w:val="0"/>
             <w:ind w:hanging="640"/>
-            <w:divId w:val="135416725"/>
+            <w:divId w:val="1347975291"/>
             <w:rPr>
               <w:rFonts w:eastAsia="Times New Roman"/>
             </w:rPr>
@@ -10144,7 +12031,7 @@
             <w:autoSpaceDE w:val="0"/>
             <w:autoSpaceDN w:val="0"/>
             <w:ind w:hanging="640"/>
-            <w:divId w:val="998771502"/>
+            <w:divId w:val="1573999747"/>
             <w:rPr>
               <w:rFonts w:eastAsia="Times New Roman"/>
             </w:rPr>
@@ -10216,12 +12103,10 @@
       </w:sdtContent>
     </w:sdt>
     <w:sectPr>
-      <w:headerReference w:type="first" r:id="rId10"/>
       <w:pgSz w:w="11906" w:h="16838" w:code="9"/>
       <w:pgMar w:top="1418" w:right="1418" w:bottom="1418" w:left="1985" w:header="709" w:footer="709" w:gutter="0"/>
-      <w:pgNumType w:start="0"/>
+      <w:pgNumType w:start="1"/>
       <w:cols w:space="708"/>
-      <w:titlePg/>
       <w:docGrid w:linePitch="360"/>
     </w:sectPr>
   </w:body>
@@ -10251,6 +12136,82 @@
     </w:p>
   </w:endnote>
 </w:endnotes>
+</file>
+
+<file path=word/footer1.xml><?xml version="1.0" encoding="utf-8"?>
+<w:ftr xmlns:wpc="http://schemas.microsoft.com/office/word/2010/wordprocessingCanvas" xmlns:cx="http://schemas.microsoft.com/office/drawing/2014/chartex" xmlns:cx1="http://schemas.microsoft.com/office/drawing/2015/9/8/chartex" xmlns:cx2="http://schemas.microsoft.com/office/drawing/2015/10/21/chartex" xmlns:cx3="http://schemas.microsoft.com/office/drawing/2016/5/9/chartex" xmlns:cx4="http://schemas.microsoft.com/office/drawing/2016/5/10/chartex" xmlns:cx5="http://schemas.microsoft.com/office/drawing/2016/5/11/chartex" xmlns:cx6="http://schemas.microsoft.com/office/drawing/2016/5/12/chartex" xmlns:cx7="http://schemas.microsoft.com/office/drawing/2016/5/13/chartex" xmlns:cx8="http://schemas.microsoft.com/office/drawing/2016/5/14/chartex" xmlns:mc="http://schemas.openxmlformats.org/markup-compatibility/2006" xmlns:aink="http://schemas.microsoft.com/office/drawing/2016/ink" xmlns:am3d="http://schemas.microsoft.com/office/drawing/2017/model3d" xmlns:o="urn:schemas-microsoft-com:office:office" xmlns:oel="http://schemas.microsoft.com/office/2019/extlst" xmlns:r="http://schemas.openxmlformats.org/officeDocument/2006/relationships" xmlns:m="http://schemas.openxmlformats.org/officeDocument/2006/math" xmlns:v="urn:schemas-microsoft-com:vml" xmlns:wp14="http://schemas.microsoft.com/office/word/2010/wordprocessingDrawing" xmlns:wp="http://schemas.openxmlformats.org/drawingml/2006/wordprocessingDrawing" xmlns:w10="urn:schemas-microsoft-com:office:word" xmlns:w="http://schemas.openxmlformats.org/wordprocessingml/2006/main" xmlns:w14="http://schemas.microsoft.com/office/word/2010/wordml" xmlns:w15="http://schemas.microsoft.com/office/word/2012/wordml" xmlns:w16cex="http://schemas.microsoft.com/office/word/2018/wordml/cex" xmlns:w16cid="http://schemas.microsoft.com/office/word/2016/wordml/cid" xmlns:w16="http://schemas.microsoft.com/office/word/2018/wordml" xmlns:w16du="http://schemas.microsoft.com/office/word/2023/wordml/word16du" xmlns:w16sdtdh="http://schemas.microsoft.com/office/word/2020/wordml/sdtdatahash" xmlns:w16se="http://schemas.microsoft.com/office/word/2015/wordml/symex" xmlns:wpg="http://schemas.microsoft.com/office/word/2010/wordprocessingGroup" xmlns:wpi="http://schemas.microsoft.com/office/word/2010/wordprocessingInk" xmlns:wne="http://schemas.microsoft.com/office/word/2006/wordml" xmlns:wps="http://schemas.microsoft.com/office/word/2010/wordprocessingShape" mc:Ignorable="w14 w15 w16se w16cid w16 w16cex w16sdtdh w16du wp14">
+  <w:sdt>
+    <w:sdtPr>
+      <w:id w:val="-1234699111"/>
+      <w:docPartObj>
+        <w:docPartGallery w:val="Page Numbers (Bottom of Page)"/>
+        <w:docPartUnique/>
+      </w:docPartObj>
+    </w:sdtPr>
+    <w:sdtEndPr>
+      <w:rPr>
+        <w:noProof/>
+      </w:rPr>
+    </w:sdtEndPr>
+    <w:sdtContent>
+      <w:p>
+        <w:pPr>
+          <w:pStyle w:val="Footer"/>
+          <w:jc w:val="right"/>
+        </w:pPr>
+        <w:r>
+          <w:fldChar w:fldCharType="begin"/>
+        </w:r>
+        <w:r>
+          <w:instrText xml:space="preserve"> PAGE   \* MERGEFORMAT </w:instrText>
+        </w:r>
+        <w:r>
+          <w:fldChar w:fldCharType="separate"/>
+        </w:r>
+        <w:r>
+          <w:rPr>
+            <w:noProof/>
+          </w:rPr>
+          <w:t>2</w:t>
+        </w:r>
+        <w:r>
+          <w:rPr>
+            <w:noProof/>
+          </w:rPr>
+          <w:fldChar w:fldCharType="end"/>
+        </w:r>
+      </w:p>
+    </w:sdtContent>
+  </w:sdt>
+  <w:p>
+    <w:pPr>
+      <w:pStyle w:val="Footer"/>
+      <w:tabs>
+        <w:tab w:val="clear" w:pos="4513"/>
+        <w:tab w:val="clear" w:pos="9026"/>
+        <w:tab w:val="left" w:pos="4973"/>
+      </w:tabs>
+    </w:pPr>
+    <w:r>
+      <w:tab/>
+    </w:r>
+  </w:p>
+</w:ftr>
+</file>
+
+<file path=word/footer2.xml><?xml version="1.0" encoding="utf-8"?>
+<w:ftr xmlns:wpc="http://schemas.microsoft.com/office/word/2010/wordprocessingCanvas" xmlns:cx="http://schemas.microsoft.com/office/drawing/2014/chartex" xmlns:cx1="http://schemas.microsoft.com/office/drawing/2015/9/8/chartex" xmlns:cx2="http://schemas.microsoft.com/office/drawing/2015/10/21/chartex" xmlns:cx3="http://schemas.microsoft.com/office/drawing/2016/5/9/chartex" xmlns:cx4="http://schemas.microsoft.com/office/drawing/2016/5/10/chartex" xmlns:cx5="http://schemas.microsoft.com/office/drawing/2016/5/11/chartex" xmlns:cx6="http://schemas.microsoft.com/office/drawing/2016/5/12/chartex" xmlns:cx7="http://schemas.microsoft.com/office/drawing/2016/5/13/chartex" xmlns:cx8="http://schemas.microsoft.com/office/drawing/2016/5/14/chartex" xmlns:mc="http://schemas.openxmlformats.org/markup-compatibility/2006" xmlns:aink="http://schemas.microsoft.com/office/drawing/2016/ink" xmlns:am3d="http://schemas.microsoft.com/office/drawing/2017/model3d" xmlns:o="urn:schemas-microsoft-com:office:office" xmlns:oel="http://schemas.microsoft.com/office/2019/extlst" xmlns:r="http://schemas.openxmlformats.org/officeDocument/2006/relationships" xmlns:m="http://schemas.openxmlformats.org/officeDocument/2006/math" xmlns:v="urn:schemas-microsoft-com:vml" xmlns:wp14="http://schemas.microsoft.com/office/word/2010/wordprocessingDrawing" xmlns:wp="http://schemas.openxmlformats.org/drawingml/2006/wordprocessingDrawing" xmlns:w10="urn:schemas-microsoft-com:office:word" xmlns:w="http://schemas.openxmlformats.org/wordprocessingml/2006/main" xmlns:w14="http://schemas.microsoft.com/office/word/2010/wordml" xmlns:w15="http://schemas.microsoft.com/office/word/2012/wordml" xmlns:w16cex="http://schemas.microsoft.com/office/word/2018/wordml/cex" xmlns:w16cid="http://schemas.microsoft.com/office/word/2016/wordml/cid" xmlns:w16="http://schemas.microsoft.com/office/word/2018/wordml" xmlns:w16du="http://schemas.microsoft.com/office/word/2023/wordml/word16du" xmlns:w16sdtdh="http://schemas.microsoft.com/office/word/2020/wordml/sdtdatahash" xmlns:w16se="http://schemas.microsoft.com/office/word/2015/wordml/symex" xmlns:wpg="http://schemas.microsoft.com/office/word/2010/wordprocessingGroup" xmlns:wpi="http://schemas.microsoft.com/office/word/2010/wordprocessingInk" xmlns:wne="http://schemas.microsoft.com/office/word/2006/wordml" xmlns:wps="http://schemas.microsoft.com/office/word/2010/wordprocessingShape" mc:Ignorable="w14 w15 w16se w16cid w16 w16cex w16sdtdh w16du wp14">
+  <w:p>
+    <w:pPr>
+      <w:pStyle w:val="Footer"/>
+    </w:pPr>
+  </w:p>
+  <w:p>
+    <w:pPr>
+      <w:pStyle w:val="Footer"/>
+    </w:pPr>
+  </w:p>
+</w:ftr>
 </file>
 
 <file path=word/footnotes.xml><?xml version="1.0" encoding="utf-8"?>
@@ -12283,6 +14244,25 @@
       <w:spacing w:after="0"/>
     </w:pPr>
   </w:style>
+  <w:style w:type="table" w:styleId="TableGrid">
+    <w:name w:val="Table Grid"/>
+    <w:basedOn w:val="TableNormal"/>
+    <w:uiPriority w:val="39"/>
+    <w:rsid w:val="00B41FA4"/>
+    <w:pPr>
+      <w:spacing w:after="0" w:line="240" w:lineRule="auto"/>
+    </w:pPr>
+    <w:tblPr>
+      <w:tblBorders>
+        <w:top w:val="single" w:sz="4" w:space="0" w:color="auto"/>
+        <w:left w:val="single" w:sz="4" w:space="0" w:color="auto"/>
+        <w:bottom w:val="single" w:sz="4" w:space="0" w:color="auto"/>
+        <w:right w:val="single" w:sz="4" w:space="0" w:color="auto"/>
+        <w:insideH w:val="single" w:sz="4" w:space="0" w:color="auto"/>
+        <w:insideV w:val="single" w:sz="4" w:space="0" w:color="auto"/>
+      </w:tblBorders>
+    </w:tblPr>
+  </w:style>
 </w:styles>
 </file>
 
@@ -12306,35 +14286,6 @@
       </w:docPartPr>
       <w:docPartBody>
         <w:p>
-          <w:r>
-            <w:rPr>
-              <w:rStyle w:val="PlaceholderText"/>
-            </w:rPr>
-            <w:t>Click or tap here to enter text.</w:t>
-          </w:r>
-        </w:p>
-      </w:docPartBody>
-    </w:docPart>
-    <w:docPart>
-      <w:docPartPr>
-        <w:name w:val="740DF0D20791458FB8ECF1C159204E1B"/>
-        <w:category>
-          <w:name w:val="General"/>
-          <w:gallery w:val="placeholder"/>
-        </w:category>
-        <w:types>
-          <w:type w:val="bbPlcHdr"/>
-        </w:types>
-        <w:behaviors>
-          <w:behavior w:val="content"/>
-        </w:behaviors>
-        <w:guid w:val="{D1511174-E3F3-4D72-B140-6D1A437399C0}"/>
-      </w:docPartPr>
-      <w:docPartBody>
-        <w:p>
-          <w:pPr>
-            <w:pStyle w:val="740DF0D20791458FB8ECF1C159204E1B"/>
-          </w:pPr>
           <w:r>
             <w:rPr>
               <w:rStyle w:val="PlaceholderText"/>
@@ -12409,15 +14360,14 @@
   </w:compat>
   <w:rsids>
     <w:rsidRoot w:val="00FC2F1C"/>
-    <w:rsid w:val="00095AA0"/>
+    <w:rsid w:val="00151F97"/>
     <w:rsid w:val="00285240"/>
     <w:rsid w:val="003D20A4"/>
     <w:rsid w:val="003E5D30"/>
-    <w:rsid w:val="00413E24"/>
-    <w:rsid w:val="00810ADC"/>
-    <w:rsid w:val="0094666B"/>
+    <w:rsid w:val="0045350F"/>
+    <w:rsid w:val="00992A7C"/>
     <w:rsid w:val="00DC5BD5"/>
-    <w:rsid w:val="00DE39C0"/>
+    <w:rsid w:val="00EC6F18"/>
     <w:rsid w:val="00FC2F1C"/>
   </w:rsids>
   <m:mathPr>
@@ -12874,14 +14824,10 @@
     <w:basedOn w:val="DefaultParagraphFont"/>
     <w:uiPriority w:val="99"/>
     <w:semiHidden/>
-    <w:rsid w:val="00810ADC"/>
+    <w:rsid w:val="00FC2F1C"/>
     <w:rPr>
       <w:color w:val="666666"/>
     </w:rPr>
-  </w:style>
-  <w:style w:type="paragraph" w:customStyle="1" w:styleId="740DF0D20791458FB8ECF1C159204E1B">
-    <w:name w:val="740DF0D20791458FB8ECF1C159204E1B"/>
-    <w:rsid w:val="00810ADC"/>
   </w:style>
 </w:styles>
 </file>
@@ -13172,7 +15118,7 @@
     <we:reference id="wa104382081" version="1.55.1.0" store="wa104382081" storeType="OMEX"/>
   </we:alternateReferences>
   <we:properties>
-    <we:property name="MENDELEY_CITATIONS" value="[{&quot;citationID&quot;:&quot;MENDELEY_CITATION_f8947897-43bb-4201-89d4-eabbd71dce02&quot;,&quot;properties&quot;:{&quot;noteIndex&quot;:0},&quot;isEdited&quot;:false,&quot;manualOverride&quot;:{&quot;isManuallyOverridden&quot;:false,&quot;citeprocText&quot;:&quot;[1]&quot;,&quot;manualOverrideText&quot;:&quot;&quot;},&quot;citationTag&quot;:&quot;MENDELEY_CITATION_v3_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&quot;,&quot;citationItems&quot;:[{&quot;id&quot;:&quot;b0cc8eb0-2497-34c9-9eb6-20d054d4d392&quot;,&quot;itemData&quot;:{&quot;type&quot;:&quot;report&quot;,&quot;id&quot;:&quot;b0cc8eb0-2497-34c9-9eb6-20d054d4d392&quot;,&quot;title&quot;:&quot;A SURVEY ON STRUCTURAL HEALTH MONITORING BASED ON INTERNET OF THINGS&quot;,&quot;author&quot;:[{&quot;family&quot;:&quot;Nithya&quot;,&quot;given&quot;:&quot;Ms&quot;,&quot;parse-names&quot;:false,&quot;dropping-particle&quot;:&quot;&quot;,&quot;non-dropping-particle&quot;:&quot;&quot;},{&quot;family&quot;:&quot;Rajaduari&quot;,&quot;given&quot;:&quot;R&quot;,&quot;parse-names&quot;:false,&quot;dropping-particle&quot;:&quot;&quot;,&quot;non-dropping-particle&quot;:&quot;&quot;},{&quot;family&quot;:&quot;Ganesan&quot;,&quot;given&quot;:&quot;M&quot;,&quot;parse-names&quot;:false,&quot;dropping-particle&quot;:&quot;&quot;,&quot;non-dropping-particle&quot;:&quot;&quot;},{&quot;family&quot;:&quot;Anand&quot;,&quot;given&quot;:&quot;Ketan&quot;,&quot;parse-names&quot;:false,&quot;dropping-particle&quot;:&quot;&quot;,&quot;non-dropping-particle&quot;:&quot;&quot;},{&quot;family&quot;:&quot;Prof&quot;,&quot;given&quot;:&quot;Asst&quot;,&quot;parse-names&quot;:false,&quot;dropping-particle&quot;:&quot;&quot;,&quot;non-dropping-particle&quot;:&quot;&quot;}],&quot;URL&quot;:&quot;http://www.ijpam.eu&quot;,&quot;abstract&quot;:&quot;Internet of Things (IoT) has recently received a great attention due to its possible and capacity to be unified into any complex system. As a result of rapid development of detecting technologies such as radio-frequency identification, sensors and the convergence of information technologies such as wireless communication and Internet, IoT is emerging as an important technology for monitoring systems. This paper review and introduces a framework of structural health monitoring (SHM) using IoT technologies on intelligent and consistent monitoring. This technology involved in IoT and SHM system implementation as well as data routing strategy in IoT environment are presented. As the amount of data generated by sensing devices are huge and faster than ever, big data solutions are introduced to deal with the complex and large amount of data collected from sensors installed on structures.&quot;,&quot;container-title-short&quot;:&quot;&quot;},&quot;isTemporary&quot;:false,&quot;suppress-author&quot;:false,&quot;composite&quot;:false,&quot;author-only&quot;:false}]},{&quot;citationID&quot;:&quot;MENDELEY_CITATION_81671880-dc3e-4d40-bd45-3d0a9f0e2392&quot;,&quot;properties&quot;:{&quot;noteIndex&quot;:0},&quot;isEdited&quot;:false,&quot;manualOverride&quot;:{&quot;isManuallyOverridden&quot;:false,&quot;citeprocText&quot;:&quot;[2]&quot;,&quot;manualOverrideText&quot;:&quot;&quot;},&quot;citationTag&quot;:&quot;MENDELEY_CITATION_v3_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&quot;,&quot;citationItems&quot;:[{&quot;id&quot;:&quot;769c75b9-282f-3e73-9101-aa3d2de4f2bb&quot;,&quot;itemData&quot;:{&quot;type&quot;:&quot;article-journal&quot;,&quot;id&quot;:&quot;769c75b9-282f-3e73-9101-aa3d2de4f2bb&quot;,&quot;title&quot;:&quot;Deep neural network-based structural health monitoring technique for real-time crack detection and localization using strain gauge sensors&quot;,&quot;author&quot;:[{&quot;family&quot;:&quot;Yoon&quot;,&quot;given&quot;:&quot;Jiyoung&quot;,&quot;parse-names&quot;:false,&quot;dropping-particle&quot;:&quot;&quot;,&quot;non-dropping-particle&quot;:&quot;&quot;},{&quot;family&quot;:&quot;Lee&quot;,&quot;given&quot;:&quot;Junhyeong&quot;,&quot;parse-names&quot;:false,&quot;dropping-particle&quot;:&quot;&quot;,&quot;non-dropping-particle&quot;:&quot;&quot;},{&quot;family&quot;:&quot;Kim&quot;,&quot;given&quot;:&quot;Giyoung&quot;,&quot;parse-names&quot;:false,&quot;dropping-particle&quot;:&quot;&quot;,&quot;non-dropping-particle&quot;:&quot;&quot;},{&quot;family&quot;:&quot;Ryu&quot;,&quot;given&quot;:&quot;Seunghwa&quot;,&quot;parse-names&quot;:false,&quot;dropping-particle&quot;:&quot;&quot;,&quot;non-dropping-particle&quot;:&quot;&quot;},{&quot;family&quot;:&quot;Park&quot;,&quot;given&quot;:&quot;Jinhyoung&quot;,&quot;parse-names&quot;:false,&quot;dropping-particle&quot;:&quot;&quot;,&quot;non-dropping-particle&quot;:&quot;&quot;}],&quot;container-title&quot;:&quot;Scientific Reports&quot;,&quot;container-title-short&quot;:&quot;Sci Rep&quot;,&quot;DOI&quot;:&quot;10.1038/s41598-022-24269-4&quot;,&quot;ISSN&quot;:&quot;20452322&quot;,&quot;PMID&quot;:&quot;36418390&quot;,&quot;issued&quot;:{&quot;date-parts&quot;:[[2022,12,1]]},&quot;abstract&quot;:&quot;Structural health monitoring (SHM) techniques often require a large number of sensors to evaluate and monitor the structural health. In this paper, we propose a deep neural network (DNN)-based SHM method for accurate crack detection and localization in real time using a small number of strain gauge sensors and confirm its feasibility based on experimental data. The proposed method combines a DNN model with principal component analysis (PCA) to predict the strain field based on the local strains measured by strain gauge sensors located rather sparsely. We demonstrate the potential of the proposed technique via a cyclic 4-point bending test performed on a composite material specimen without cracks and seven specimens with different lengths of cracks. A dataset containing local strains measured with 12 strain gauge sensors and strain field measured with a digital image correlation (DIC) device was prepared. The strain field dataset from DIC is converted to a smaller dimension latent space with a few eigen basis via PCA, and a DNN model is trained to predict principal component values of each image with 12 strain gauge sensor measurements as input. The proposed method turns out to accurately predict the strain field for all specimens considered in the study.&quot;,&quot;publisher&quot;:&quot;Nature Research&quot;,&quot;issue&quot;:&quot;1&quot;,&quot;volume&quot;:&quot;12&quot;},&quot;isTemporary&quot;:false,&quot;suppress-author&quot;:false,&quot;composite&quot;:false,&quot;author-only&quot;:false}]},{&quot;citationID&quot;:&quot;MENDELEY_CITATION_1561cdf0-c722-452e-b01b-08bb94000a4e&quot;,&quot;properties&quot;:{&quot;noteIndex&quot;:0},&quot;isEdited&quot;:false,&quot;manualOverride&quot;:{&quot;isManuallyOverridden&quot;:false,&quot;citeprocText&quot;:&quot;[3]&quot;,&quot;manualOverrideText&quot;:&quot;&quot;},&quot;citationTag&quot;:&quot;MENDELEY_CITATION_v3_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&quot;,&quot;citationItems&quot;:[{&quot;id&quot;:&quot;4ecc55e4-b84c-3fc7-8268-ab11fbb8ad4a&quot;,&quot;itemData&quot;:{&quot;type&quot;:&quot;article-journal&quot;,&quot;id&quot;:&quot;4ecc55e4-b84c-3fc7-8268-ab11fbb8ad4a&quot;,&quot;title&quot;:&quot;Sistem Peringatan Tingkat Kerentanan Bangunan Berbasis Sensor IMU dengan Metode Fuzzy&quot;,&quot;author&quot;:[{&quot;family&quot;:&quot;Ahsanandi&quot;,&quot;given&quot;:&quot;Muhammad Fikri&quot;,&quot;parse-names&quot;:false,&quot;dropping-particle&quot;:&quot;&quot;,&quot;non-dropping-particle&quot;:&quot;&quot;},{&quot;family&quot;:&quot;Awaludin&quot;,&quot;given&quot;:&quot;Lukman&quot;,&quot;parse-names&quot;:false,&quot;dropping-particle&quot;:&quot;&quot;,&quot;non-dropping-particle&quot;:&quot;&quot;}],&quot;container-title&quot;:&quot;IJEIS (Indonesian Journal of Electronics and Instrumentation Systems)&quot;,&quot;DOI&quot;:&quot;10.22146/ijeis.70141&quot;,&quot;ISSN&quot;:&quot;2088-3714&quot;,&quot;issued&quot;:{&quot;date-parts&quot;:[[2022,4,30]]},&quot;page&quot;:&quot;93&quot;,&quot;abstract&quot;:&quot;Negara Indonesia merupakan salah satu negara yang memiliki potensi besar terhadap terjadinya gempa bumi. Bangunan yang merupakan salah satu infrastruktur yang sangat penting bagi kehidupan manusia, merupakan sasaran utama bagi bencana alam gempa bumi yang sering terjadi dan dapat menimbulkan kerusakan yang tidak terduga. Oleh karena itu, diperlukan sebuah sistem peringatan yang dapat mengukur dan mengamati getaran yang terjadi dengan besar tertentu untuk mengetahui tingkat kerentanan bangunan tersebut.Sistem ini menggunakan metode logika fuzzy Mamdani dengan proses defuzzyfikasi centroid. Logika fuzzy tersebut digunakan pada sistem peringatan untuk menentukan tingkat bahayanya. Masukan dari sistem terdiri dari nilai resonansi bangunan dan nilai simpangan bangunan. Masukan tersebut diperoleh dari pembacaan sensor IMU MPU6050. Proses defuzzyfikasi menghasilkan nilai keluaran crisp berupa rentang keputusan alarm. Data yang diolah dari pembacaan sensor ditampilkan dalam web server sebagai antarmuka.    Berdasarkan hasil pengujian sistem peringatan tingkat kerentanan pada purwarupa bangunan yang telah dilakukan, akurasi logika fuzzy mencapai 95% dari 20 kali pengambilan data. Sistem peringatan yang dirancang dapat berjalan secara real time. Secara keseluruhan proses mulai dari pembacaan sensor hingga akuisisi data dapat berjalan dengan baik.     &quot;,&quot;publisher&quot;:&quot;Universitas Gadjah Mada&quot;,&quot;issue&quot;:&quot;1&quot;,&quot;volume&quot;:&quot;12&quot;,&quot;container-title-short&quot;:&quot;&quot;},&quot;isTemporary&quot;:false,&quot;suppress-author&quot;:false,&quot;composite&quot;:false,&quot;author-only&quot;:false}]},{&quot;citationID&quot;:&quot;MENDELEY_CITATION_ddf4190f-ae4a-4906-a713-80450c54c349&quot;,&quot;properties&quot;:{&quot;noteIndex&quot;:0},&quot;isEdited&quot;:false,&quot;manualOverride&quot;:{&quot;isManuallyOverridden&quot;:false,&quot;citeprocText&quot;:&quot;[4]&quot;,&quot;manualOverrideText&quot;:&quot;&quot;},&quot;citationTag&quot;:&quot;MENDELEY_CITATION_v3_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&quot;,&quot;citationItems&quot;:[{&quot;id&quot;:&quot;73edb84a-2a21-36f0-89a5-622b02421025&quot;,&quot;itemData&quot;:{&quot;type&quot;:&quot;article-journal&quot;,&quot;id&quot;:&quot;73edb84a-2a21-36f0-89a5-622b02421025&quot;,&quot;title&quot;:&quot;Structural Health Monitoring System with Narrowband IoT and MEMS Sensors&quot;,&quot;author&quot;:[{&quot;family&quot;:&quot;Nuzzo&quot;,&quot;given&quot;:&quot;Flavio&quot;,&quot;parse-names&quot;:false,&quot;dropping-particle&quot;:&quot;&quot;,&quot;non-dropping-particle&quot;:&quot;Di&quot;},{&quot;family&quot;:&quot;Brunelli&quot;,&quot;given&quot;:&quot;Davide&quot;,&quot;parse-names&quot;:false,&quot;dropping-particle&quot;:&quot;&quot;,&quot;non-dropping-particle&quot;:&quot;&quot;},{&quot;family&quot;:&quot;Polonelli&quot;,&quot;given&quot;:&quot;Tommaso&quot;,&quot;parse-names&quot;:false,&quot;dropping-particle&quot;:&quot;&quot;,&quot;non-dropping-particle&quot;:&quot;&quot;},{&quot;family&quot;:&quot;Benini&quot;,&quot;given&quot;:&quot;Luca&quot;,&quot;parse-names&quot;:false,&quot;dropping-particle&quot;:&quot;&quot;,&quot;non-dropping-particle&quot;:&quot;&quot;}],&quot;container-title&quot;:&quot;IEEE Sensors Journal&quot;,&quot;container-title-short&quot;:&quot;IEEE Sens J&quot;,&quot;DOI&quot;:&quot;10.1109/JSEN.2021.3075093&quot;,&quot;ISSN&quot;:&quot;15581748&quot;,&quot;issued&quot;:{&quot;date-parts&quot;:[[2021,7,15]]},&quot;page&quot;:&quot;16371-16380&quot;,&quot;abstract&quot;:&quot;Monitoring of civil infrastructures is critically needed to track aging, damages and ultimately to prevent severe failures which can endanger many lives. The ability to monitor in a continuous and fine-grained fashion the integrity of a wide variety of buildings, referred to as structural health monitoring, with low-cost, long-term and continuous measurements is essential from both an economic and a life-safety standpoint. To address these needs, we propose a low-cost wireless sensor node specifically designed to support modal analysis over extended periods of time with long-range connectivity at low power consumption. Our design uses very cost-effective MEMS accelerometers and exploits the Narrowband IoT protocol (NB-IoT) to establish long-distance connection with 4G infrastructure networks. Long-range wireless connectivity, cabling-free installation and multi-year lifetime are a unique combination of features, not available, to the best of our knowledge, in any commercial or research device. We discuss in detail the hardware architecture and power management of the node. Experimental tests demonstrate a lifetime of more than ten years with a 17000 mAh battery or completely energy-neutral operation with a small solar panel (60 mm × 120 mm). Further, we validate measurement accuracy and confirm the feasibility of modal analysis with the MEMS sensors: compared with a high-precision instrument based on a piezoelectric transducer, our sensor node achieves a maximum difference of 0.08% at a small fraction of the cost and power consumption.&quot;,&quot;publisher&quot;:&quot;Institute of Electrical and Electronics Engineers Inc.&quot;,&quot;issue&quot;:&quot;14&quot;,&quot;volume&quot;:&quot;21&quot;},&quot;isTemporary&quot;:false,&quot;suppress-author&quot;:false,&quot;composite&quot;:false,&quot;author-only&quot;:false}]}]"/>
+    <we:property name="MENDELEY_CITATIONS" value="[{&quot;citationID&quot;:&quot;MENDELEY_CITATION_f8947897-43bb-4201-89d4-eabbd71dce02&quot;,&quot;properties&quot;:{&quot;noteIndex&quot;:0},&quot;isEdited&quot;:false,&quot;manualOverride&quot;:{&quot;isManuallyOverridden&quot;:false,&quot;citeprocText&quot;:&quot;[1]&quot;,&quot;manualOverrideText&quot;:&quot;&quot;},&quot;citationTag&quot;:&quot;MENDELEY_CITATION_v3_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&quot;,&quot;citationItems&quot;:[{&quot;id&quot;:&quot;b0cc8eb0-2497-34c9-9eb6-20d054d4d392&quot;,&quot;itemData&quot;:{&quot;type&quot;:&quot;report&quot;,&quot;id&quot;:&quot;b0cc8eb0-2497-34c9-9eb6-20d054d4d392&quot;,&quot;title&quot;:&quot;A SURVEY ON STRUCTURAL HEALTH MONITORING BASED ON INTERNET OF THINGS&quot;,&quot;author&quot;:[{&quot;family&quot;:&quot;Nithya&quot;,&quot;given&quot;:&quot;Ms&quot;,&quot;parse-names&quot;:false,&quot;dropping-particle&quot;:&quot;&quot;,&quot;non-dropping-particle&quot;:&quot;&quot;},{&quot;family&quot;:&quot;Rajaduari&quot;,&quot;given&quot;:&quot;R&quot;,&quot;parse-names&quot;:false,&quot;dropping-particle&quot;:&quot;&quot;,&quot;non-dropping-particle&quot;:&quot;&quot;},{&quot;family&quot;:&quot;Ganesan&quot;,&quot;given&quot;:&quot;M&quot;,&quot;parse-names&quot;:false,&quot;dropping-particle&quot;:&quot;&quot;,&quot;non-dropping-particle&quot;:&quot;&quot;},{&quot;family&quot;:&quot;Anand&quot;,&quot;given&quot;:&quot;Ketan&quot;,&quot;parse-names&quot;:false,&quot;dropping-particle&quot;:&quot;&quot;,&quot;non-dropping-particle&quot;:&quot;&quot;},{&quot;family&quot;:&quot;Prof&quot;,&quot;given&quot;:&quot;Asst&quot;,&quot;parse-names&quot;:false,&quot;dropping-particle&quot;:&quot;&quot;,&quot;non-dropping-particle&quot;:&quot;&quot;}],&quot;URL&quot;:&quot;http://www.ijpam.eu&quot;,&quot;abstract&quot;:&quot;Internet of Things (IoT) has recently received a great attention due to its possible and capacity to be unified into any complex system. As a result of rapid development of detecting technologies such as radio-frequency identification, sensors and the convergence of information technologies such as wireless communication and Internet, IoT is emerging as an important technology for monitoring systems. This paper review and introduces a framework of structural health monitoring (SHM) using IoT technologies on intelligent and consistent monitoring. This technology involved in IoT and SHM system implementation as well as data routing strategy in IoT environment are presented. As the amount of data generated by sensing devices are huge and faster than ever, big data solutions are introduced to deal with the complex and large amount of data collected from sensors installed on structures.&quot;,&quot;container-title-short&quot;:&quot;&quot;},&quot;isTemporary&quot;:false,&quot;suppress-author&quot;:false,&quot;composite&quot;:false,&quot;author-only&quot;:false}]},{&quot;citationID&quot;:&quot;MENDELEY_CITATION_32aa58f3-59c9-46d3-b732-75ba59f4a480&quot;,&quot;properties&quot;:{&quot;noteIndex&quot;:0},&quot;isEdited&quot;:false,&quot;manualOverride&quot;:{&quot;isManuallyOverridden&quot;:false,&quot;citeprocText&quot;:&quot;[2]&quot;,&quot;manualOverrideText&quot;:&quot;&quot;},&quot;citationTag&quot;:&quot;MENDELEY_CITATION_v3_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&quot;,&quot;citationItems&quot;:[{&quot;id&quot;:&quot;769c75b9-282f-3e73-9101-aa3d2de4f2bb&quot;,&quot;itemData&quot;:{&quot;type&quot;:&quot;article-journal&quot;,&quot;id&quot;:&quot;769c75b9-282f-3e73-9101-aa3d2de4f2bb&quot;,&quot;title&quot;:&quot;Deep neural network-based structural health monitoring technique for real-time crack detection and localization using strain gauge sensors&quot;,&quot;author&quot;:[{&quot;family&quot;:&quot;Yoon&quot;,&quot;given&quot;:&quot;Jiyoung&quot;,&quot;parse-names&quot;:false,&quot;dropping-particle&quot;:&quot;&quot;,&quot;non-dropping-particle&quot;:&quot;&quot;},{&quot;family&quot;:&quot;Lee&quot;,&quot;given&quot;:&quot;Junhyeong&quot;,&quot;parse-names&quot;:false,&quot;dropping-particle&quot;:&quot;&quot;,&quot;non-dropping-particle&quot;:&quot;&quot;},{&quot;family&quot;:&quot;Kim&quot;,&quot;given&quot;:&quot;Giyoung&quot;,&quot;parse-names&quot;:false,&quot;dropping-particle&quot;:&quot;&quot;,&quot;non-dropping-particle&quot;:&quot;&quot;},{&quot;family&quot;:&quot;Ryu&quot;,&quot;given&quot;:&quot;Seunghwa&quot;,&quot;parse-names&quot;:false,&quot;dropping-particle&quot;:&quot;&quot;,&quot;non-dropping-particle&quot;:&quot;&quot;},{&quot;family&quot;:&quot;Park&quot;,&quot;given&quot;:&quot;Jinhyoung&quot;,&quot;parse-names&quot;:false,&quot;dropping-particle&quot;:&quot;&quot;,&quot;non-dropping-particle&quot;:&quot;&quot;}],&quot;container-title&quot;:&quot;Scientific Reports&quot;,&quot;container-title-short&quot;:&quot;Sci Rep&quot;,&quot;DOI&quot;:&quot;10.1038/s41598-022-24269-4&quot;,&quot;ISSN&quot;:&quot;20452322&quot;,&quot;PMID&quot;:&quot;36418390&quot;,&quot;issued&quot;:{&quot;date-parts&quot;:[[2022,12,1]]},&quot;abstract&quot;:&quot;Structural health monitoring (SHM) techniques often require a large number of sensors to evaluate and monitor the structural health. In this paper, we propose a deep neural network (DNN)-based SHM method for accurate crack detection and localization in real time using a small number of strain gauge sensors and confirm its feasibility based on experimental data. The proposed method combines a DNN model with principal component analysis (PCA) to predict the strain field based on the local strains measured by strain gauge sensors located rather sparsely. We demonstrate the potential of the proposed technique via a cyclic 4-point bending test performed on a composite material specimen without cracks and seven specimens with different lengths of cracks. A dataset containing local strains measured with 12 strain gauge sensors and strain field measured with a digital image correlation (DIC) device was prepared. The strain field dataset from DIC is converted to a smaller dimension latent space with a few eigen basis via PCA, and a DNN model is trained to predict principal component values of each image with 12 strain gauge sensor measurements as input. The proposed method turns out to accurately predict the strain field for all specimens considered in the study.&quot;,&quot;publisher&quot;:&quot;Nature Research&quot;,&quot;issue&quot;:&quot;1&quot;,&quot;volume&quot;:&quot;12&quot;},&quot;isTemporary&quot;:false,&quot;suppress-author&quot;:false,&quot;composite&quot;:false,&quot;author-only&quot;:false}]},{&quot;citationID&quot;:&quot;MENDELEY_CITATION_1561cdf0-c722-452e-b01b-08bb94000a4e&quot;,&quot;properties&quot;:{&quot;noteIndex&quot;:0},&quot;isEdited&quot;:false,&quot;manualOverride&quot;:{&quot;isManuallyOverridden&quot;:false,&quot;citeprocText&quot;:&quot;[3]&quot;,&quot;manualOverrideText&quot;:&quot;&quot;},&quot;citationTag&quot;:&quot;MENDELEY_CITATION_v3_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&quot;,&quot;citationItems&quot;:[{&quot;id&quot;:&quot;4ecc55e4-b84c-3fc7-8268-ab11fbb8ad4a&quot;,&quot;itemData&quot;:{&quot;type&quot;:&quot;article-journal&quot;,&quot;id&quot;:&quot;4ecc55e4-b84c-3fc7-8268-ab11fbb8ad4a&quot;,&quot;title&quot;:&quot;Sistem Peringatan Tingkat Kerentanan Bangunan Berbasis Sensor IMU dengan Metode Fuzzy&quot;,&quot;author&quot;:[{&quot;family&quot;:&quot;Ahsanandi&quot;,&quot;given&quot;:&quot;Muhammad Fikri&quot;,&quot;parse-names&quot;:false,&quot;dropping-particle&quot;:&quot;&quot;,&quot;non-dropping-particle&quot;:&quot;&quot;},{&quot;family&quot;:&quot;Awaludin&quot;,&quot;given&quot;:&quot;Lukman&quot;,&quot;parse-names&quot;:false,&quot;dropping-particle&quot;:&quot;&quot;,&quot;non-dropping-particle&quot;:&quot;&quot;}],&quot;container-title&quot;:&quot;IJEIS (Indonesian Journal of Electronics and Instrumentation Systems)&quot;,&quot;DOI&quot;:&quot;10.22146/ijeis.70141&quot;,&quot;ISSN&quot;:&quot;2088-3714&quot;,&quot;issued&quot;:{&quot;date-parts&quot;:[[2022,4,30]]},&quot;page&quot;:&quot;93&quot;,&quot;abstract&quot;:&quot;Negara Indonesia merupakan salah satu negara yang memiliki potensi besar terhadap terjadinya gempa bumi. Bangunan yang merupakan salah satu infrastruktur yang sangat penting bagi kehidupan manusia, merupakan sasaran utama bagi bencana alam gempa bumi yang sering terjadi dan dapat menimbulkan kerusakan yang tidak terduga. Oleh karena itu, diperlukan sebuah sistem peringatan yang dapat mengukur dan mengamati getaran yang terjadi dengan besar tertentu untuk mengetahui tingkat kerentanan bangunan tersebut.Sistem ini menggunakan metode logika fuzzy Mamdani dengan proses defuzzyfikasi centroid. Logika fuzzy tersebut digunakan pada sistem peringatan untuk menentukan tingkat bahayanya. Masukan dari sistem terdiri dari nilai resonansi bangunan dan nilai simpangan bangunan. Masukan tersebut diperoleh dari pembacaan sensor IMU MPU6050. Proses defuzzyfikasi menghasilkan nilai keluaran crisp berupa rentang keputusan alarm. Data yang diolah dari pembacaan sensor ditampilkan dalam web server sebagai antarmuka.    Berdasarkan hasil pengujian sistem peringatan tingkat kerentanan pada purwarupa bangunan yang telah dilakukan, akurasi logika fuzzy mencapai 95% dari 20 kali pengambilan data. Sistem peringatan yang dirancang dapat berjalan secara real time. Secara keseluruhan proses mulai dari pembacaan sensor hingga akuisisi data dapat berjalan dengan baik.     &quot;,&quot;publisher&quot;:&quot;Universitas Gadjah Mada&quot;,&quot;issue&quot;:&quot;1&quot;,&quot;volume&quot;:&quot;12&quot;,&quot;container-title-short&quot;:&quot;&quot;},&quot;isTemporary&quot;:false,&quot;suppress-author&quot;:false,&quot;composite&quot;:false,&quot;author-only&quot;:false}]},{&quot;citationID&quot;:&quot;MENDELEY_CITATION_ddf4190f-ae4a-4906-a713-80450c54c349&quot;,&quot;properties&quot;:{&quot;noteIndex&quot;:0},&quot;isEdited&quot;:false,&quot;manualOverride&quot;:{&quot;isManuallyOverridden&quot;:false,&quot;citeprocText&quot;:&quot;[4]&quot;,&quot;manualOverrideText&quot;:&quot;&quot;},&quot;citationTag&quot;:&quot;MENDELEY_CITATION_v3_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&quot;,&quot;citationItems&quot;:[{&quot;id&quot;:&quot;73edb84a-2a21-36f0-89a5-622b02421025&quot;,&quot;itemData&quot;:{&quot;type&quot;:&quot;article-journal&quot;,&quot;id&quot;:&quot;73edb84a-2a21-36f0-89a5-622b02421025&quot;,&quot;title&quot;:&quot;Structural Health Monitoring System with Narrowband IoT and MEMS Sensors&quot;,&quot;author&quot;:[{&quot;family&quot;:&quot;Nuzzo&quot;,&quot;given&quot;:&quot;Flavio&quot;,&quot;parse-names&quot;:false,&quot;dropping-particle&quot;:&quot;&quot;,&quot;non-dropping-particle&quot;:&quot;Di&quot;},{&quot;family&quot;:&quot;Brunelli&quot;,&quot;given&quot;:&quot;Davide&quot;,&quot;parse-names&quot;:false,&quot;dropping-particle&quot;:&quot;&quot;,&quot;non-dropping-particle&quot;:&quot;&quot;},{&quot;family&quot;:&quot;Polonelli&quot;,&quot;given&quot;:&quot;Tommaso&quot;,&quot;parse-names&quot;:false,&quot;dropping-particle&quot;:&quot;&quot;,&quot;non-dropping-particle&quot;:&quot;&quot;},{&quot;family&quot;:&quot;Benini&quot;,&quot;given&quot;:&quot;Luca&quot;,&quot;parse-names&quot;:false,&quot;dropping-particle&quot;:&quot;&quot;,&quot;non-dropping-particle&quot;:&quot;&quot;}],&quot;container-title&quot;:&quot;IEEE Sensors Journal&quot;,&quot;container-title-short&quot;:&quot;IEEE Sens J&quot;,&quot;DOI&quot;:&quot;10.1109/JSEN.2021.3075093&quot;,&quot;ISSN&quot;:&quot;15581748&quot;,&quot;issued&quot;:{&quot;date-parts&quot;:[[2021,7,15]]},&quot;page&quot;:&quot;16371-16380&quot;,&quot;abstract&quot;:&quot;Monitoring of civil infrastructures is critically needed to track aging, damages and ultimately to prevent severe failures which can endanger many lives. The ability to monitor in a continuous and fine-grained fashion the integrity of a wide variety of buildings, referred to as structural health monitoring, with low-cost, long-term and continuous measurements is essential from both an economic and a life-safety standpoint. To address these needs, we propose a low-cost wireless sensor node specifically designed to support modal analysis over extended periods of time with long-range connectivity at low power consumption. Our design uses very cost-effective MEMS accelerometers and exploits the Narrowband IoT protocol (NB-IoT) to establish long-distance connection with 4G infrastructure networks. Long-range wireless connectivity, cabling-free installation and multi-year lifetime are a unique combination of features, not available, to the best of our knowledge, in any commercial or research device. We discuss in detail the hardware architecture and power management of the node. Experimental tests demonstrate a lifetime of more than ten years with a 17000 mAh battery or completely energy-neutral operation with a small solar panel (60 mm × 120 mm). Further, we validate measurement accuracy and confirm the feasibility of modal analysis with the MEMS sensors: compared with a high-precision instrument based on a piezoelectric transducer, our sensor node achieves a maximum difference of 0.08% at a small fraction of the cost and power consumption.&quot;,&quot;publisher&quot;:&quot;Institute of Electrical and Electronics Engineers Inc.&quot;,&quot;issue&quot;:&quot;14&quot;,&quot;volume&quot;:&quot;21&quot;},&quot;isTemporary&quot;:false,&quot;suppress-author&quot;:false,&quot;composite&quot;:false,&quot;author-only&quot;:false}]}]"/>
     <we:property name="MENDELEY_CITATIONS_STYLE" value="{&quot;id&quot;:&quot;https://www.zotero.org/styles/ieee&quot;,&quot;title&quot;:&quot;IEEE&quot;,&quot;format&quot;:&quot;numeric&quot;,&quot;defaultLocale&quot;:null,&quot;isLocaleCodeValid&quot;:true}"/>
   </we:properties>
   <we:bindings/>

</xml_diff>

<commit_message>
🚨Done : Final Paper Maintenance🚧
</commit_message>
<xml_diff>
--- a/report-matkul/Jonathan Oktaviano Frizzy_BAHASA INDONESIA.docx
+++ b/report-matkul/Jonathan Oktaviano Frizzy_BAHASA INDONESIA.docx
@@ -8974,6 +8974,7 @@
           </w:tcPr>
           <w:p>
             <w:pPr>
+              <w:jc w:val="center"/>
               <w:rPr>
                 <w:color w:val="2C2C2C" w:themeColor="text1" w:themeShade="80"/>
                 <w:lang w:val="en-US"/>
@@ -9085,29 +9086,43 @@
             <w:proofErr w:type="spellEnd"/>
           </w:p>
         </w:tc>
-        <w:tc>
-          <w:tcPr>
-            <w:tcW w:w="2558" w:type="dxa"/>
-          </w:tcPr>
-          <w:p>
-            <w:pPr>
-              <w:jc w:val="center"/>
-              <w:rPr>
-                <w:color w:val="2C2C2C" w:themeColor="text1" w:themeShade="80"/>
-                <w:lang w:val="sv-SE"/>
-              </w:rPr>
-            </w:pPr>
-            <w:proofErr w:type="spellStart"/>
-            <w:r>
-              <w:rPr>
-                <w:color w:val="2C2C2C" w:themeColor="text1" w:themeShade="80"/>
-                <w:lang w:val="sv-SE"/>
-              </w:rPr>
-              <w:t>Ya</w:t>
-            </w:r>
-            <w:proofErr w:type="spellEnd"/>
-          </w:p>
-        </w:tc>
+        <w:sdt>
+          <w:sdtPr>
+            <w:rPr>
+              <w:color w:val="2C2C2C" w:themeColor="text1" w:themeShade="80"/>
+              <w:lang w:val="sv-SE"/>
+            </w:rPr>
+            <w:id w:val="-1174878634"/>
+            <w14:checkbox>
+              <w14:checked w14:val="1"/>
+              <w14:checkedState w14:val="0050" w14:font="Wingdings 2"/>
+              <w14:uncheckedState w14:val="2610" w14:font="MS Gothic"/>
+            </w14:checkbox>
+          </w:sdtPr>
+          <w:sdtContent>
+            <w:tc>
+              <w:tcPr>
+                <w:tcW w:w="2558" w:type="dxa"/>
+              </w:tcPr>
+              <w:p>
+                <w:pPr>
+                  <w:jc w:val="center"/>
+                  <w:rPr>
+                    <w:color w:val="2C2C2C" w:themeColor="text1" w:themeShade="80"/>
+                    <w:lang w:val="sv-SE"/>
+                  </w:rPr>
+                </w:pPr>
+                <w:r>
+                  <w:rPr>
+                    <w:color w:val="2C2C2C" w:themeColor="text1" w:themeShade="80"/>
+                    <w:lang w:val="sv-SE"/>
+                  </w:rPr>
+                  <w:sym w:font="Wingdings 2" w:char="F050"/>
+                </w:r>
+              </w:p>
+            </w:tc>
+          </w:sdtContent>
+        </w:sdt>
       </w:tr>
       <w:tr>
         <w:tc>
@@ -9220,29 +9235,43 @@
             <w:proofErr w:type="spellEnd"/>
           </w:p>
         </w:tc>
-        <w:tc>
-          <w:tcPr>
-            <w:tcW w:w="2558" w:type="dxa"/>
-          </w:tcPr>
-          <w:p>
-            <w:pPr>
-              <w:jc w:val="center"/>
-              <w:rPr>
-                <w:color w:val="2C2C2C" w:themeColor="text1" w:themeShade="80"/>
-                <w:lang w:val="sv-SE"/>
-              </w:rPr>
-            </w:pPr>
-            <w:proofErr w:type="spellStart"/>
-            <w:r>
-              <w:rPr>
-                <w:color w:val="2C2C2C" w:themeColor="text1" w:themeShade="80"/>
-                <w:lang w:val="sv-SE"/>
-              </w:rPr>
-              <w:t>Ya</w:t>
-            </w:r>
-            <w:proofErr w:type="spellEnd"/>
-          </w:p>
-        </w:tc>
+        <w:sdt>
+          <w:sdtPr>
+            <w:rPr>
+              <w:color w:val="2C2C2C" w:themeColor="text1" w:themeShade="80"/>
+              <w:lang w:val="sv-SE"/>
+            </w:rPr>
+            <w:id w:val="-985235290"/>
+            <w14:checkbox>
+              <w14:checked w14:val="1"/>
+              <w14:checkedState w14:val="0050" w14:font="Wingdings 2"/>
+              <w14:uncheckedState w14:val="2610" w14:font="MS Gothic"/>
+            </w14:checkbox>
+          </w:sdtPr>
+          <w:sdtContent>
+            <w:tc>
+              <w:tcPr>
+                <w:tcW w:w="2558" w:type="dxa"/>
+              </w:tcPr>
+              <w:p>
+                <w:pPr>
+                  <w:jc w:val="center"/>
+                  <w:rPr>
+                    <w:color w:val="2C2C2C" w:themeColor="text1" w:themeShade="80"/>
+                    <w:lang w:val="sv-SE"/>
+                  </w:rPr>
+                </w:pPr>
+                <w:r>
+                  <w:rPr>
+                    <w:color w:val="2C2C2C" w:themeColor="text1" w:themeShade="80"/>
+                    <w:lang w:val="sv-SE"/>
+                  </w:rPr>
+                  <w:sym w:font="Wingdings 2" w:char="F050"/>
+                </w:r>
+              </w:p>
+            </w:tc>
+          </w:sdtContent>
+        </w:sdt>
       </w:tr>
       <w:tr>
         <w:tc>
@@ -9338,29 +9367,43 @@
             </w:r>
           </w:p>
         </w:tc>
-        <w:tc>
-          <w:tcPr>
-            <w:tcW w:w="2558" w:type="dxa"/>
-          </w:tcPr>
-          <w:p>
-            <w:pPr>
-              <w:jc w:val="center"/>
-              <w:rPr>
-                <w:color w:val="2C2C2C" w:themeColor="text1" w:themeShade="80"/>
-                <w:lang w:val="sv-SE"/>
-              </w:rPr>
-            </w:pPr>
-            <w:proofErr w:type="spellStart"/>
-            <w:r>
-              <w:rPr>
-                <w:color w:val="2C2C2C" w:themeColor="text1" w:themeShade="80"/>
-                <w:lang w:val="sv-SE"/>
-              </w:rPr>
-              <w:t>Ya</w:t>
-            </w:r>
-            <w:proofErr w:type="spellEnd"/>
-          </w:p>
-        </w:tc>
+        <w:sdt>
+          <w:sdtPr>
+            <w:rPr>
+              <w:color w:val="2C2C2C" w:themeColor="text1" w:themeShade="80"/>
+              <w:lang w:val="sv-SE"/>
+            </w:rPr>
+            <w:id w:val="-637342298"/>
+            <w14:checkbox>
+              <w14:checked w14:val="1"/>
+              <w14:checkedState w14:val="0050" w14:font="Wingdings 2"/>
+              <w14:uncheckedState w14:val="2610" w14:font="MS Gothic"/>
+            </w14:checkbox>
+          </w:sdtPr>
+          <w:sdtContent>
+            <w:tc>
+              <w:tcPr>
+                <w:tcW w:w="2558" w:type="dxa"/>
+              </w:tcPr>
+              <w:p>
+                <w:pPr>
+                  <w:jc w:val="center"/>
+                  <w:rPr>
+                    <w:color w:val="2C2C2C" w:themeColor="text1" w:themeShade="80"/>
+                    <w:lang w:val="sv-SE"/>
+                  </w:rPr>
+                </w:pPr>
+                <w:r>
+                  <w:rPr>
+                    <w:color w:val="2C2C2C" w:themeColor="text1" w:themeShade="80"/>
+                    <w:lang w:val="sv-SE"/>
+                  </w:rPr>
+                  <w:sym w:font="Wingdings 2" w:char="F050"/>
+                </w:r>
+              </w:p>
+            </w:tc>
+          </w:sdtContent>
+        </w:sdt>
       </w:tr>
       <w:tr>
         <w:tc>
@@ -9481,29 +9524,43 @@
             <w:proofErr w:type="spellEnd"/>
           </w:p>
         </w:tc>
-        <w:tc>
-          <w:tcPr>
-            <w:tcW w:w="2558" w:type="dxa"/>
-          </w:tcPr>
-          <w:p>
-            <w:pPr>
-              <w:jc w:val="center"/>
-              <w:rPr>
-                <w:color w:val="2C2C2C" w:themeColor="text1" w:themeShade="80"/>
-                <w:lang w:val="sv-SE"/>
-              </w:rPr>
-            </w:pPr>
-            <w:proofErr w:type="spellStart"/>
-            <w:r>
-              <w:rPr>
-                <w:color w:val="2C2C2C" w:themeColor="text1" w:themeShade="80"/>
-                <w:lang w:val="sv-SE"/>
-              </w:rPr>
-              <w:t>Ya</w:t>
-            </w:r>
-            <w:proofErr w:type="spellEnd"/>
-          </w:p>
-        </w:tc>
+        <w:sdt>
+          <w:sdtPr>
+            <w:rPr>
+              <w:color w:val="2C2C2C" w:themeColor="text1" w:themeShade="80"/>
+              <w:lang w:val="sv-SE"/>
+            </w:rPr>
+            <w:id w:val="-399595026"/>
+            <w14:checkbox>
+              <w14:checked w14:val="1"/>
+              <w14:checkedState w14:val="0050" w14:font="Wingdings 2"/>
+              <w14:uncheckedState w14:val="2610" w14:font="MS Gothic"/>
+            </w14:checkbox>
+          </w:sdtPr>
+          <w:sdtContent>
+            <w:tc>
+              <w:tcPr>
+                <w:tcW w:w="2558" w:type="dxa"/>
+              </w:tcPr>
+              <w:p>
+                <w:pPr>
+                  <w:jc w:val="center"/>
+                  <w:rPr>
+                    <w:color w:val="2C2C2C" w:themeColor="text1" w:themeShade="80"/>
+                    <w:lang w:val="sv-SE"/>
+                  </w:rPr>
+                </w:pPr>
+                <w:r>
+                  <w:rPr>
+                    <w:color w:val="2C2C2C" w:themeColor="text1" w:themeShade="80"/>
+                    <w:lang w:val="sv-SE"/>
+                  </w:rPr>
+                  <w:sym w:font="Wingdings 2" w:char="F050"/>
+                </w:r>
+              </w:p>
+            </w:tc>
+          </w:sdtContent>
+        </w:sdt>
       </w:tr>
       <w:tr>
         <w:tc>
@@ -9560,29 +9617,43 @@
             <w:proofErr w:type="spellEnd"/>
           </w:p>
         </w:tc>
-        <w:tc>
-          <w:tcPr>
-            <w:tcW w:w="2558" w:type="dxa"/>
-          </w:tcPr>
-          <w:p>
-            <w:pPr>
-              <w:jc w:val="center"/>
-              <w:rPr>
-                <w:color w:val="2C2C2C" w:themeColor="text1" w:themeShade="80"/>
-                <w:lang w:val="sv-SE"/>
-              </w:rPr>
-            </w:pPr>
-            <w:proofErr w:type="spellStart"/>
-            <w:r>
-              <w:rPr>
-                <w:color w:val="2C2C2C" w:themeColor="text1" w:themeShade="80"/>
-                <w:lang w:val="sv-SE"/>
-              </w:rPr>
-              <w:t>Ya</w:t>
-            </w:r>
-            <w:proofErr w:type="spellEnd"/>
-          </w:p>
-        </w:tc>
+        <w:sdt>
+          <w:sdtPr>
+            <w:rPr>
+              <w:color w:val="2C2C2C" w:themeColor="text1" w:themeShade="80"/>
+              <w:lang w:val="sv-SE"/>
+            </w:rPr>
+            <w:id w:val="-484082757"/>
+            <w14:checkbox>
+              <w14:checked w14:val="1"/>
+              <w14:checkedState w14:val="0050" w14:font="Wingdings 2"/>
+              <w14:uncheckedState w14:val="2610" w14:font="MS Gothic"/>
+            </w14:checkbox>
+          </w:sdtPr>
+          <w:sdtContent>
+            <w:tc>
+              <w:tcPr>
+                <w:tcW w:w="2558" w:type="dxa"/>
+              </w:tcPr>
+              <w:p>
+                <w:pPr>
+                  <w:jc w:val="center"/>
+                  <w:rPr>
+                    <w:color w:val="2C2C2C" w:themeColor="text1" w:themeShade="80"/>
+                    <w:lang w:val="sv-SE"/>
+                  </w:rPr>
+                </w:pPr>
+                <w:r>
+                  <w:rPr>
+                    <w:color w:val="2C2C2C" w:themeColor="text1" w:themeShade="80"/>
+                    <w:lang w:val="sv-SE"/>
+                  </w:rPr>
+                  <w:sym w:font="Wingdings 2" w:char="F050"/>
+                </w:r>
+              </w:p>
+            </w:tc>
+          </w:sdtContent>
+        </w:sdt>
       </w:tr>
       <w:tr>
         <w:tc>
@@ -9662,29 +9733,43 @@
             </w:r>
           </w:p>
         </w:tc>
-        <w:tc>
-          <w:tcPr>
-            <w:tcW w:w="2558" w:type="dxa"/>
-          </w:tcPr>
-          <w:p>
-            <w:pPr>
-              <w:jc w:val="center"/>
-              <w:rPr>
-                <w:color w:val="2C2C2C" w:themeColor="text1" w:themeShade="80"/>
-                <w:lang w:val="sv-SE"/>
-              </w:rPr>
-            </w:pPr>
-            <w:proofErr w:type="spellStart"/>
-            <w:r>
-              <w:rPr>
-                <w:color w:val="2C2C2C" w:themeColor="text1" w:themeShade="80"/>
-                <w:lang w:val="sv-SE"/>
-              </w:rPr>
-              <w:t>Ya</w:t>
-            </w:r>
-            <w:proofErr w:type="spellEnd"/>
-          </w:p>
-        </w:tc>
+        <w:sdt>
+          <w:sdtPr>
+            <w:rPr>
+              <w:color w:val="2C2C2C" w:themeColor="text1" w:themeShade="80"/>
+              <w:lang w:val="sv-SE"/>
+            </w:rPr>
+            <w:id w:val="-438217742"/>
+            <w14:checkbox>
+              <w14:checked w14:val="1"/>
+              <w14:checkedState w14:val="0050" w14:font="Wingdings 2"/>
+              <w14:uncheckedState w14:val="2610" w14:font="MS Gothic"/>
+            </w14:checkbox>
+          </w:sdtPr>
+          <w:sdtContent>
+            <w:tc>
+              <w:tcPr>
+                <w:tcW w:w="2558" w:type="dxa"/>
+              </w:tcPr>
+              <w:p>
+                <w:pPr>
+                  <w:jc w:val="center"/>
+                  <w:rPr>
+                    <w:color w:val="2C2C2C" w:themeColor="text1" w:themeShade="80"/>
+                    <w:lang w:val="sv-SE"/>
+                  </w:rPr>
+                </w:pPr>
+                <w:r>
+                  <w:rPr>
+                    <w:color w:val="2C2C2C" w:themeColor="text1" w:themeShade="80"/>
+                    <w:lang w:val="sv-SE"/>
+                  </w:rPr>
+                  <w:sym w:font="Wingdings 2" w:char="F050"/>
+                </w:r>
+              </w:p>
+            </w:tc>
+          </w:sdtContent>
+        </w:sdt>
       </w:tr>
       <w:tr>
         <w:tc>
@@ -9796,29 +9881,43 @@
             </w:r>
           </w:p>
         </w:tc>
-        <w:tc>
-          <w:tcPr>
-            <w:tcW w:w="2558" w:type="dxa"/>
-          </w:tcPr>
-          <w:p>
-            <w:pPr>
-              <w:jc w:val="center"/>
-              <w:rPr>
-                <w:color w:val="2C2C2C" w:themeColor="text1" w:themeShade="80"/>
-                <w:lang w:val="sv-SE"/>
-              </w:rPr>
-            </w:pPr>
-            <w:proofErr w:type="spellStart"/>
-            <w:r>
-              <w:rPr>
-                <w:color w:val="2C2C2C" w:themeColor="text1" w:themeShade="80"/>
-                <w:lang w:val="sv-SE"/>
-              </w:rPr>
-              <w:t>Ya</w:t>
-            </w:r>
-            <w:proofErr w:type="spellEnd"/>
-          </w:p>
-        </w:tc>
+        <w:sdt>
+          <w:sdtPr>
+            <w:rPr>
+              <w:color w:val="2C2C2C" w:themeColor="text1" w:themeShade="80"/>
+              <w:lang w:val="sv-SE"/>
+            </w:rPr>
+            <w:id w:val="-532891946"/>
+            <w14:checkbox>
+              <w14:checked w14:val="1"/>
+              <w14:checkedState w14:val="0050" w14:font="Wingdings 2"/>
+              <w14:uncheckedState w14:val="2610" w14:font="MS Gothic"/>
+            </w14:checkbox>
+          </w:sdtPr>
+          <w:sdtContent>
+            <w:tc>
+              <w:tcPr>
+                <w:tcW w:w="2558" w:type="dxa"/>
+              </w:tcPr>
+              <w:p>
+                <w:pPr>
+                  <w:jc w:val="center"/>
+                  <w:rPr>
+                    <w:color w:val="2C2C2C" w:themeColor="text1" w:themeShade="80"/>
+                    <w:lang w:val="sv-SE"/>
+                  </w:rPr>
+                </w:pPr>
+                <w:r>
+                  <w:rPr>
+                    <w:color w:val="2C2C2C" w:themeColor="text1" w:themeShade="80"/>
+                    <w:lang w:val="sv-SE"/>
+                  </w:rPr>
+                  <w:sym w:font="Wingdings 2" w:char="F050"/>
+                </w:r>
+              </w:p>
+            </w:tc>
+          </w:sdtContent>
+        </w:sdt>
       </w:tr>
       <w:tr>
         <w:tc>
@@ -9911,29 +10010,43 @@
             <w:proofErr w:type="gramEnd"/>
           </w:p>
         </w:tc>
-        <w:tc>
-          <w:tcPr>
-            <w:tcW w:w="2558" w:type="dxa"/>
-          </w:tcPr>
-          <w:p>
-            <w:pPr>
-              <w:jc w:val="center"/>
-              <w:rPr>
-                <w:color w:val="2C2C2C" w:themeColor="text1" w:themeShade="80"/>
-                <w:lang w:val="sv-SE"/>
-              </w:rPr>
-            </w:pPr>
-            <w:proofErr w:type="spellStart"/>
-            <w:r>
-              <w:rPr>
-                <w:color w:val="2C2C2C" w:themeColor="text1" w:themeShade="80"/>
-                <w:lang w:val="sv-SE"/>
-              </w:rPr>
-              <w:t>Ya</w:t>
-            </w:r>
-            <w:proofErr w:type="spellEnd"/>
-          </w:p>
-        </w:tc>
+        <w:sdt>
+          <w:sdtPr>
+            <w:rPr>
+              <w:color w:val="2C2C2C" w:themeColor="text1" w:themeShade="80"/>
+              <w:lang w:val="sv-SE"/>
+            </w:rPr>
+            <w:id w:val="-1075893392"/>
+            <w14:checkbox>
+              <w14:checked w14:val="1"/>
+              <w14:checkedState w14:val="0050" w14:font="Wingdings 2"/>
+              <w14:uncheckedState w14:val="2610" w14:font="MS Gothic"/>
+            </w14:checkbox>
+          </w:sdtPr>
+          <w:sdtContent>
+            <w:tc>
+              <w:tcPr>
+                <w:tcW w:w="2558" w:type="dxa"/>
+              </w:tcPr>
+              <w:p>
+                <w:pPr>
+                  <w:jc w:val="center"/>
+                  <w:rPr>
+                    <w:color w:val="2C2C2C" w:themeColor="text1" w:themeShade="80"/>
+                    <w:lang w:val="sv-SE"/>
+                  </w:rPr>
+                </w:pPr>
+                <w:r>
+                  <w:rPr>
+                    <w:color w:val="2C2C2C" w:themeColor="text1" w:themeShade="80"/>
+                    <w:lang w:val="sv-SE"/>
+                  </w:rPr>
+                  <w:sym w:font="Wingdings 2" w:char="F050"/>
+                </w:r>
+              </w:p>
+            </w:tc>
+          </w:sdtContent>
+        </w:sdt>
       </w:tr>
       <w:tr>
         <w:tc>
@@ -10086,29 +10199,43 @@
             <w:proofErr w:type="spellEnd"/>
           </w:p>
         </w:tc>
-        <w:tc>
-          <w:tcPr>
-            <w:tcW w:w="2558" w:type="dxa"/>
-          </w:tcPr>
-          <w:p>
-            <w:pPr>
-              <w:jc w:val="center"/>
-              <w:rPr>
-                <w:color w:val="2C2C2C" w:themeColor="text1" w:themeShade="80"/>
-                <w:lang w:val="en-US"/>
-              </w:rPr>
-            </w:pPr>
-            <w:proofErr w:type="spellStart"/>
-            <w:r>
-              <w:rPr>
-                <w:color w:val="2C2C2C" w:themeColor="text1" w:themeShade="80"/>
-                <w:lang w:val="sv-SE"/>
-              </w:rPr>
-              <w:t>Ya</w:t>
-            </w:r>
-            <w:proofErr w:type="spellEnd"/>
-          </w:p>
-        </w:tc>
+        <w:sdt>
+          <w:sdtPr>
+            <w:rPr>
+              <w:color w:val="2C2C2C" w:themeColor="text1" w:themeShade="80"/>
+              <w:lang w:val="sv-SE"/>
+            </w:rPr>
+            <w:id w:val="-380480059"/>
+            <w14:checkbox>
+              <w14:checked w14:val="1"/>
+              <w14:checkedState w14:val="0050" w14:font="Wingdings 2"/>
+              <w14:uncheckedState w14:val="2610" w14:font="MS Gothic"/>
+            </w14:checkbox>
+          </w:sdtPr>
+          <w:sdtContent>
+            <w:tc>
+              <w:tcPr>
+                <w:tcW w:w="2558" w:type="dxa"/>
+              </w:tcPr>
+              <w:p>
+                <w:pPr>
+                  <w:jc w:val="center"/>
+                  <w:rPr>
+                    <w:color w:val="2C2C2C" w:themeColor="text1" w:themeShade="80"/>
+                    <w:lang w:val="en-US"/>
+                  </w:rPr>
+                </w:pPr>
+                <w:r>
+                  <w:rPr>
+                    <w:color w:val="2C2C2C" w:themeColor="text1" w:themeShade="80"/>
+                    <w:lang w:val="sv-SE"/>
+                  </w:rPr>
+                  <w:sym w:font="Wingdings 2" w:char="F050"/>
+                </w:r>
+              </w:p>
+            </w:tc>
+          </w:sdtContent>
+        </w:sdt>
       </w:tr>
       <w:tr>
         <w:tc>
@@ -10195,29 +10322,43 @@
             <w:proofErr w:type="spellEnd"/>
           </w:p>
         </w:tc>
-        <w:tc>
-          <w:tcPr>
-            <w:tcW w:w="2558" w:type="dxa"/>
-          </w:tcPr>
-          <w:p>
-            <w:pPr>
-              <w:jc w:val="center"/>
-              <w:rPr>
-                <w:color w:val="2C2C2C" w:themeColor="text1" w:themeShade="80"/>
-                <w:lang w:val="sv-SE"/>
-              </w:rPr>
-            </w:pPr>
-            <w:proofErr w:type="spellStart"/>
-            <w:r>
-              <w:rPr>
-                <w:color w:val="2C2C2C" w:themeColor="text1" w:themeShade="80"/>
-                <w:lang w:val="sv-SE"/>
-              </w:rPr>
-              <w:t>Ya</w:t>
-            </w:r>
-            <w:proofErr w:type="spellEnd"/>
-          </w:p>
-        </w:tc>
+        <w:sdt>
+          <w:sdtPr>
+            <w:rPr>
+              <w:color w:val="2C2C2C" w:themeColor="text1" w:themeShade="80"/>
+              <w:lang w:val="sv-SE"/>
+            </w:rPr>
+            <w:id w:val="247398403"/>
+            <w14:checkbox>
+              <w14:checked w14:val="1"/>
+              <w14:checkedState w14:val="0050" w14:font="Wingdings 2"/>
+              <w14:uncheckedState w14:val="2610" w14:font="MS Gothic"/>
+            </w14:checkbox>
+          </w:sdtPr>
+          <w:sdtContent>
+            <w:tc>
+              <w:tcPr>
+                <w:tcW w:w="2558" w:type="dxa"/>
+              </w:tcPr>
+              <w:p>
+                <w:pPr>
+                  <w:jc w:val="center"/>
+                  <w:rPr>
+                    <w:color w:val="2C2C2C" w:themeColor="text1" w:themeShade="80"/>
+                    <w:lang w:val="sv-SE"/>
+                  </w:rPr>
+                </w:pPr>
+                <w:r>
+                  <w:rPr>
+                    <w:color w:val="2C2C2C" w:themeColor="text1" w:themeShade="80"/>
+                    <w:lang w:val="sv-SE"/>
+                  </w:rPr>
+                  <w:sym w:font="Wingdings 2" w:char="F050"/>
+                </w:r>
+              </w:p>
+            </w:tc>
+          </w:sdtContent>
+        </w:sdt>
       </w:tr>
       <w:tr>
         <w:tc>
@@ -10336,29 +10477,43 @@
             </w:r>
           </w:p>
         </w:tc>
-        <w:tc>
-          <w:tcPr>
-            <w:tcW w:w="2558" w:type="dxa"/>
-          </w:tcPr>
-          <w:p>
-            <w:pPr>
-              <w:jc w:val="center"/>
-              <w:rPr>
-                <w:color w:val="2C2C2C" w:themeColor="text1" w:themeShade="80"/>
-                <w:lang w:val="sv-SE"/>
-              </w:rPr>
-            </w:pPr>
-            <w:proofErr w:type="spellStart"/>
-            <w:r>
-              <w:rPr>
-                <w:color w:val="2C2C2C" w:themeColor="text1" w:themeShade="80"/>
-                <w:lang w:val="sv-SE"/>
-              </w:rPr>
-              <w:t>Ya</w:t>
-            </w:r>
-            <w:proofErr w:type="spellEnd"/>
-          </w:p>
-        </w:tc>
+        <w:sdt>
+          <w:sdtPr>
+            <w:rPr>
+              <w:color w:val="2C2C2C" w:themeColor="text1" w:themeShade="80"/>
+              <w:lang w:val="sv-SE"/>
+            </w:rPr>
+            <w:id w:val="1045571028"/>
+            <w14:checkbox>
+              <w14:checked w14:val="1"/>
+              <w14:checkedState w14:val="0050" w14:font="Wingdings 2"/>
+              <w14:uncheckedState w14:val="2610" w14:font="MS Gothic"/>
+            </w14:checkbox>
+          </w:sdtPr>
+          <w:sdtContent>
+            <w:tc>
+              <w:tcPr>
+                <w:tcW w:w="2558" w:type="dxa"/>
+              </w:tcPr>
+              <w:p>
+                <w:pPr>
+                  <w:jc w:val="center"/>
+                  <w:rPr>
+                    <w:color w:val="2C2C2C" w:themeColor="text1" w:themeShade="80"/>
+                    <w:lang w:val="sv-SE"/>
+                  </w:rPr>
+                </w:pPr>
+                <w:r>
+                  <w:rPr>
+                    <w:color w:val="2C2C2C" w:themeColor="text1" w:themeShade="80"/>
+                    <w:lang w:val="sv-SE"/>
+                  </w:rPr>
+                  <w:sym w:font="Wingdings 2" w:char="F050"/>
+                </w:r>
+              </w:p>
+            </w:tc>
+          </w:sdtContent>
+        </w:sdt>
       </w:tr>
     </w:tbl>
     <w:p>
@@ -14329,6 +14484,13 @@
     <w:pitch w:val="variable"/>
     <w:sig w:usb0="00000000" w:usb1="10000000" w:usb2="00000000" w:usb3="00000000" w:csb0="80000000" w:csb1="00000000"/>
   </w:font>
+  <w:font w:name="Wingdings 2">
+    <w:panose1 w:val="05020102010507070707"/>
+    <w:charset w:val="02"/>
+    <w:family w:val="roman"/>
+    <w:pitch w:val="variable"/>
+    <w:sig w:usb0="00000000" w:usb1="10000000" w:usb2="00000000" w:usb3="00000000" w:csb0="80000000" w:csb1="00000000"/>
+  </w:font>
   <w:font w:name="Aptos">
     <w:charset w:val="00"/>
     <w:family w:val="swiss"/>
@@ -14360,12 +14522,14 @@
   </w:compat>
   <w:rsids>
     <w:rsidRoot w:val="00FC2F1C"/>
+    <w:rsid w:val="000B1471"/>
     <w:rsid w:val="00151F97"/>
     <w:rsid w:val="00285240"/>
     <w:rsid w:val="003D20A4"/>
     <w:rsid w:val="003E5D30"/>
     <w:rsid w:val="0045350F"/>
     <w:rsid w:val="00992A7C"/>
+    <w:rsid w:val="00B374E6"/>
     <w:rsid w:val="00DC5BD5"/>
     <w:rsid w:val="00EC6F18"/>
     <w:rsid w:val="00FC2F1C"/>

</xml_diff>